<commit_message>
them file cai dat moi truong
</commit_message>
<xml_diff>
--- a/Documents/Lần 1/Cấu trúc thư mục của dự án/Quản lý cấu hình.docx
+++ b/Documents/Lần 1/Cấu trúc thư mục của dự án/Quản lý cấu hình.docx
@@ -4,29 +4,39 @@
   <w:body>
     <w:p>
       <w:pPr>
-        <w:jc w:val="left"/>
-        <w:rPr>
-          <w:rFonts w:cs="Segoe UI"/>
+        <w:jc w:val="center"/>
+        <w:rPr>
+          <w:rFonts w:cs="Segoe UI"/>
+          <w:b/>
+          <w:color w:val="17365D" w:themeColor="text2" w:themeShade="BF"/>
+          <w:sz w:val="46"/>
         </w:rPr>
       </w:pPr>
       <w:r>
         <w:rPr>
           <w:rFonts w:cs="Segoe UI"/>
+          <w:b/>
+          <w:color w:val="17365D" w:themeColor="text2" w:themeShade="BF"/>
+          <w:sz w:val="46"/>
         </w:rPr>
         <w:t>TRƯỜNG ĐẠI HỌC KHOA HỌC TỰ NHIÊN</w:t>
       </w:r>
     </w:p>
     <w:p>
       <w:pPr>
-        <w:jc w:val="left"/>
-        <w:rPr>
-          <w:rFonts w:cs="Segoe UI"/>
+        <w:jc w:val="center"/>
+        <w:rPr>
+          <w:rFonts w:cs="Segoe UI"/>
+          <w:b/>
+          <w:color w:val="17365D" w:themeColor="text2" w:themeShade="BF"/>
           <w:sz w:val="36"/>
         </w:rPr>
       </w:pPr>
       <w:r>
         <w:rPr>
           <w:rFonts w:cs="Segoe UI"/>
+          <w:b/>
+          <w:color w:val="17365D" w:themeColor="text2" w:themeShade="BF"/>
           <w:sz w:val="36"/>
         </w:rPr>
         <w:t>KHOA CÔNG NGHỆ THÔNG TIN</w:t>
@@ -34,16 +44,16 @@
     </w:p>
     <w:p>
       <w:pPr>
-        <w:jc w:val="left"/>
-        <w:rPr>
-          <w:rFonts w:cs="Segoe UI"/>
+        <w:jc w:val="center"/>
+        <w:rPr>
+          <w:rFonts w:cs="Segoe UI"/>
+          <w:b/>
           <w:sz w:val="20"/>
         </w:rPr>
       </w:pPr>
     </w:p>
     <w:p>
       <w:pPr>
-        <w:jc w:val="left"/>
         <w:rPr>
           <w:rFonts w:cs="Segoe UI"/>
         </w:rPr>
@@ -51,7 +61,7 @@
     </w:p>
     <w:p>
       <w:pPr>
-        <w:jc w:val="left"/>
+        <w:jc w:val="center"/>
         <w:rPr>
           <w:rFonts w:cs="Segoe UI"/>
           <w:sz w:val="60"/>
@@ -64,12 +74,11 @@
           <w:sz w:val="60"/>
           <w:szCs w:val="60"/>
         </w:rPr>
-        <w:t>Mạng máy tính</w:t>
+        <w:t>QUẢN LÝ DỰ ÁN PHẦN MỀM</w:t>
       </w:r>
     </w:p>
     <w:p>
       <w:pPr>
-        <w:jc w:val="left"/>
         <w:rPr>
           <w:rFonts w:cs="Segoe UI"/>
         </w:rPr>
@@ -77,7 +86,6 @@
     </w:p>
     <w:p>
       <w:pPr>
-        <w:jc w:val="left"/>
         <w:rPr>
           <w:rFonts w:cs="Segoe UI"/>
         </w:rPr>
@@ -89,7 +97,7 @@
           <w:lang w:eastAsia="ja-JP"/>
         </w:rPr>
         <w:pict>
-          <v:rect id="Rectangle 6" o:spid="_x0000_s1026" style="position:absolute;margin-left:-22.25pt;margin-top:9.9pt;width:536.1pt;height:108.45pt;z-index:251659264;visibility:visible;mso-width-relative:margin;mso-height-relative:margin;v-text-anchor:middle" o:gfxdata="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" fillcolor="#4bacc6 [3208]" strokecolor="#f2f2f2 [3041]" strokeweight="3pt">
+          <v:rect id="Rectangle 6" o:spid="_x0000_s1026" style="position:absolute;left:0;text-align:left;margin-left:-22.25pt;margin-top:9.9pt;width:536.1pt;height:108.45pt;z-index:251659264;visibility:visible;mso-width-relative:margin;mso-height-relative:margin;v-text-anchor:middle" o:gfxdata="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" fillcolor="#4bacc6 [3208]" strokecolor="#f2f2f2 [3041]" strokeweight="3pt">
             <v:shadow on="t" color="#205867 [1608]" opacity=".5" offset="1pt"/>
             <v:textbox inset="1.90567mm,.95283mm,1.90567mm,.95283mm">
               <w:txbxContent>
@@ -112,12 +120,21 @@
                       <w:sz w:val="72"/>
                       <w:szCs w:val="80"/>
                     </w:rPr>
-                    <w:t>Bài tập lý thuyết lần 4</w:t>
+                    <w:t xml:space="preserve">NHÓM 3: </w:t>
+                  </w:r>
+                  <w:r>
+                    <w:rPr>
+                      <w:rFonts w:ascii="Times New Roman" w:hAnsi="Times New Roman" w:cs="Times New Roman"/>
+                      <w:b/>
+                      <w:color w:val="FFFFFF" w:themeColor="background1"/>
+                      <w:sz w:val="72"/>
+                      <w:szCs w:val="80"/>
+                    </w:rPr>
+                    <w:t>WEBSITE CHAT BOT ONLINE THEO CHỦ ĐỀ</w:t>
                   </w:r>
                 </w:p>
                 <w:p>
                   <w:pPr>
-                    <w:jc w:val="center"/>
                     <w:rPr>
                       <w:rFonts w:ascii="Times New Roman" w:hAnsi="Times New Roman" w:cs="Times New Roman"/>
                       <w:b/>
@@ -135,7 +152,6 @@
     </w:p>
     <w:p>
       <w:pPr>
-        <w:jc w:val="left"/>
         <w:rPr>
           <w:rFonts w:cs="Segoe UI"/>
         </w:rPr>
@@ -143,7 +159,6 @@
     </w:p>
     <w:p>
       <w:pPr>
-        <w:jc w:val="left"/>
         <w:rPr>
           <w:rFonts w:cs="Segoe UI"/>
         </w:rPr>
@@ -151,7 +166,6 @@
     </w:p>
     <w:p>
       <w:pPr>
-        <w:jc w:val="left"/>
         <w:rPr>
           <w:rFonts w:cs="Segoe UI"/>
         </w:rPr>
@@ -159,7 +173,6 @@
     </w:p>
     <w:p>
       <w:pPr>
-        <w:jc w:val="left"/>
         <w:rPr>
           <w:rFonts w:cs="Segoe UI"/>
         </w:rPr>
@@ -167,7 +180,6 @@
     </w:p>
     <w:p>
       <w:pPr>
-        <w:jc w:val="left"/>
         <w:rPr>
           <w:rFonts w:cs="Segoe UI"/>
         </w:rPr>
@@ -175,7 +187,28 @@
     </w:p>
     <w:p>
       <w:pPr>
-        <w:jc w:val="left"/>
+        <w:jc w:val="center"/>
+        <w:rPr>
+          <w:rFonts w:cs="Segoe UI"/>
+          <w:color w:val="215868" w:themeColor="accent5" w:themeShade="80"/>
+          <w:sz w:val="52"/>
+          <w:szCs w:val="72"/>
+        </w:rPr>
+      </w:pPr>
+      <w:bookmarkStart w:id="1" w:name="OLE_LINK5"/>
+      <w:r>
+        <w:rPr>
+          <w:rFonts w:cs="Segoe UI"/>
+          <w:color w:val="215868" w:themeColor="accent5" w:themeShade="80"/>
+          <w:sz w:val="52"/>
+          <w:szCs w:val="72"/>
+        </w:rPr>
+        <w:t>Hướng dẫn cài đặt môi trường</w:t>
+      </w:r>
+    </w:p>
+    <w:bookmarkEnd w:id="1"/>
+    <w:p>
+      <w:pPr>
         <w:rPr>
           <w:rFonts w:cs="Segoe UI"/>
         </w:rPr>
@@ -183,7 +216,6 @@
     </w:p>
     <w:p>
       <w:pPr>
-        <w:jc w:val="left"/>
         <w:rPr>
           <w:rFonts w:cs="Segoe UI"/>
         </w:rPr>
@@ -191,9 +223,10 @@
     </w:p>
     <w:p>
       <w:pPr>
-        <w:jc w:val="left"/>
-        <w:rPr>
-          <w:rFonts w:cs="Segoe UI"/>
+        <w:jc w:val="center"/>
+        <w:rPr>
+          <w:rFonts w:cs="Segoe UI"/>
+          <w:b/>
           <w:sz w:val="30"/>
           <w:szCs w:val="28"/>
         </w:rPr>
@@ -201,6 +234,7 @@
     </w:p>
     <w:p>
       <w:pPr>
+        <w:ind w:left="4962" w:right="-563"/>
         <w:jc w:val="left"/>
         <w:rPr>
           <w:rFonts w:cs="Segoe UI"/>
@@ -216,28 +250,46 @@
           <w:sz w:val="28"/>
           <w:szCs w:val="28"/>
         </w:rPr>
-        <w:t xml:space="preserve">Giáo viên LT: Thầy </w:t>
+        <w:t>Giáo viên LT: Thầy Ngô Huy Biên</w:t>
       </w:r>
-      <w:r>
+    </w:p>
+    <w:p>
+      <w:pPr>
+        <w:ind w:left="4962" w:right="-563"/>
+        <w:jc w:val="left"/>
         <w:rPr>
           <w:rFonts w:cs="Segoe UI"/>
           <w:color w:val="215868" w:themeColor="accent5" w:themeShade="80"/>
           <w:sz w:val="28"/>
           <w:szCs w:val="28"/>
         </w:rPr>
-        <w:t>Lê Giang Thanh</w:t>
+      </w:pPr>
+      <w:r>
+        <w:rPr>
+          <w:rFonts w:cs="Segoe UI"/>
+          <w:color w:val="215868" w:themeColor="accent5" w:themeShade="80"/>
+          <w:sz w:val="28"/>
+          <w:szCs w:val="28"/>
+        </w:rPr>
+        <w:t>Giáo viên TH: Thầy Ngô Ngọc Đăng Khoa</w:t>
       </w:r>
     </w:p>
     <w:p>
       <w:pPr>
-        <w:jc w:val="left"/>
-        <w:rPr>
-          <w:rFonts w:cs="Segoe UI"/>
+        <w:jc w:val="center"/>
+        <w:rPr>
+          <w:rFonts w:cs="Segoe UI"/>
+          <w:b/>
           <w:sz w:val="30"/>
           <w:szCs w:val="28"/>
         </w:rPr>
         <w:sectPr>
-          <w:headerReference w:type="default" r:id="rId9"/>
+          <w:headerReference w:type="even" r:id="rId9"/>
+          <w:headerReference w:type="default" r:id="rId10"/>
+          <w:footerReference w:type="even" r:id="rId11"/>
+          <w:footerReference w:type="default" r:id="rId12"/>
+          <w:headerReference w:type="first" r:id="rId13"/>
+          <w:footerReference w:type="first" r:id="rId14"/>
           <w:pgSz w:w="12240" w:h="15840"/>
           <w:pgMar w:top="1440" w:right="1440" w:bottom="1440" w:left="1440" w:header="720" w:footer="720" w:gutter="0"/>
           <w:cols w:space="720"/>
@@ -247,13 +299,14 @@
       <w:r>
         <w:rPr>
           <w:rFonts w:cs="Segoe UI"/>
+          <w:b/>
           <w:noProof/>
           <w:sz w:val="30"/>
           <w:szCs w:val="28"/>
           <w:lang w:eastAsia="ja-JP"/>
         </w:rPr>
         <w:pict>
-          <v:group id="Group 2" o:spid="_x0000_s1027" style="position:absolute;margin-left:51.8pt;margin-top:129.45pt;width:314.7pt;height:82.8pt;z-index:251664384;mso-width-relative:margin" coordsize="39967,10515" o:gfxdata="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">
+          <v:group id="Group 2" o:spid="_x0000_s1027" style="position:absolute;left:0;text-align:left;margin-left:51.8pt;margin-top:129.45pt;width:314.7pt;height:82.8pt;z-index:251664384;mso-width-relative:margin" coordsize="39967,10515" o:gfxdata="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">
             <v:shapetype id="_x0000_t75" coordsize="21600,21600" o:spt="75" o:preferrelative="t" path="m@4@5l@4@11@9@11@9@5xe" filled="f" stroked="f">
               <v:stroke joinstyle="miter"/>
               <v:formulas>
@@ -274,7 +327,7 @@
               <o:lock v:ext="edit" aspectratio="t"/>
             </v:shapetype>
             <v:shape id="Picture 1" o:spid="_x0000_s1028" type="#_x0000_t75" style="position:absolute;top:1425;width:10001;height:7874;visibility:visible" o:gfxdata="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">
-              <v:imagedata r:id="rId10" o:title="LogoTruong"/>
+              <v:imagedata r:id="rId15" o:title="LogoTruong"/>
               <v:path arrowok="t"/>
             </v:shape>
             <v:shapetype id="_x0000_t202" coordsize="21600,21600" o:spt="202" path="m,l,21600r21600,l21600,xe">
@@ -284,6 +337,22 @@
             <v:shape id="Text Box 2" o:spid="_x0000_s1029" type="#_x0000_t202" style="position:absolute;left:11037;width:28930;height:10515;visibility:visible" o:gfxdata="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" stroked="f">
               <v:textbox>
                 <w:txbxContent>
+                  <w:p>
+                    <w:pPr>
+                      <w:jc w:val="center"/>
+                      <w:rPr>
+                        <w:rFonts w:cs="Segoe UI"/>
+                        <w:b/>
+                      </w:rPr>
+                    </w:pPr>
+                    <w:r>
+                      <w:rPr>
+                        <w:rFonts w:cs="Segoe UI"/>
+                        <w:b/>
+                      </w:rPr>
+                      <w:t>Bộ môn Công nghệ phần mềm</w:t>
+                    </w:r>
+                  </w:p>
                   <w:p>
                     <w:pPr>
                       <w:jc w:val="center"/>
@@ -325,9 +394,10 @@
     </w:p>
     <w:p>
       <w:pPr>
-        <w:jc w:val="left"/>
-        <w:rPr>
-          <w:rFonts w:cs="Segoe UI"/>
+        <w:jc w:val="center"/>
+        <w:rPr>
+          <w:rFonts w:cs="Segoe UI"/>
+          <w:b/>
           <w:sz w:val="26"/>
           <w:szCs w:val="26"/>
         </w:rPr>
@@ -335,6 +405,7 @@
       <w:r>
         <w:rPr>
           <w:rFonts w:cs="Segoe UI"/>
+          <w:b/>
           <w:sz w:val="26"/>
           <w:szCs w:val="26"/>
         </w:rPr>
@@ -349,9 +420,10 @@
         <w:tblLook w:val="04A0" w:firstRow="1" w:lastRow="0" w:firstColumn="1" w:lastColumn="0" w:noHBand="0" w:noVBand="1"/>
       </w:tblPr>
       <w:tblGrid>
-        <w:gridCol w:w="2403"/>
-        <w:gridCol w:w="2404"/>
-        <w:gridCol w:w="3421"/>
+        <w:gridCol w:w="2426"/>
+        <w:gridCol w:w="2380"/>
+        <w:gridCol w:w="2381"/>
+        <w:gridCol w:w="2389"/>
       </w:tblGrid>
       <w:tr>
         <w:trPr>
@@ -360,12 +432,12 @@
         <w:tc>
           <w:tcPr>
             <w:cnfStyle w:val="001000000000" w:firstRow="0" w:lastRow="0" w:firstColumn="1" w:lastColumn="0" w:oddVBand="0" w:evenVBand="0" w:oddHBand="0" w:evenHBand="0" w:firstRowFirstColumn="0" w:firstRowLastColumn="0" w:lastRowFirstColumn="0" w:lastRowLastColumn="0"/>
-            <w:tcW w:w="2403" w:type="dxa"/>
+            <w:tcW w:w="2426" w:type="dxa"/>
             <w:vAlign w:val="center"/>
           </w:tcPr>
           <w:p>
             <w:pPr>
-              <w:jc w:val="left"/>
+              <w:jc w:val="center"/>
               <w:rPr>
                 <w:rFonts w:cs="Segoe UI"/>
                 <w:sz w:val="26"/>
@@ -378,18 +450,18 @@
                 <w:sz w:val="26"/>
                 <w:szCs w:val="26"/>
               </w:rPr>
-              <w:t>MSSV</w:t>
+              <w:t>Thời gian</w:t>
             </w:r>
           </w:p>
         </w:tc>
         <w:tc>
           <w:tcPr>
-            <w:tcW w:w="2404" w:type="dxa"/>
+            <w:tcW w:w="2380" w:type="dxa"/>
             <w:vAlign w:val="center"/>
           </w:tcPr>
           <w:p>
             <w:pPr>
-              <w:jc w:val="left"/>
+              <w:jc w:val="center"/>
               <w:cnfStyle w:val="100000000000" w:firstRow="1" w:lastRow="0" w:firstColumn="0" w:lastColumn="0" w:oddVBand="0" w:evenVBand="0" w:oddHBand="0" w:evenHBand="0" w:firstRowFirstColumn="0" w:firstRowLastColumn="0" w:lastRowFirstColumn="0" w:lastRowLastColumn="0"/>
               <w:rPr>
                 <w:rFonts w:cs="Segoe UI"/>
@@ -403,18 +475,18 @@
                 <w:sz w:val="26"/>
                 <w:szCs w:val="26"/>
               </w:rPr>
-              <w:t>Họ tên</w:t>
+              <w:t>Phiên bản</w:t>
             </w:r>
           </w:p>
         </w:tc>
         <w:tc>
           <w:tcPr>
-            <w:tcW w:w="2410" w:type="dxa"/>
+            <w:tcW w:w="2381" w:type="dxa"/>
             <w:vAlign w:val="center"/>
           </w:tcPr>
           <w:p>
             <w:pPr>
-              <w:jc w:val="left"/>
+              <w:jc w:val="center"/>
               <w:cnfStyle w:val="100000000000" w:firstRow="1" w:lastRow="0" w:firstColumn="0" w:lastColumn="0" w:oddVBand="0" w:evenVBand="0" w:oddHBand="0" w:evenHBand="0" w:firstRowFirstColumn="0" w:firstRowLastColumn="0" w:lastRowFirstColumn="0" w:lastRowLastColumn="0"/>
               <w:rPr>
                 <w:rFonts w:cs="Segoe UI"/>
@@ -428,24 +500,19 @@
                 <w:sz w:val="26"/>
                 <w:szCs w:val="26"/>
               </w:rPr>
-              <w:t>Email</w:t>
+              <w:t>Mô tả</w:t>
             </w:r>
           </w:p>
         </w:tc>
-      </w:tr>
-      <w:tr>
-        <w:trPr>
-          <w:cnfStyle w:val="000000100000" w:firstRow="0" w:lastRow="0" w:firstColumn="0" w:lastColumn="0" w:oddVBand="0" w:evenVBand="0" w:oddHBand="1" w:evenHBand="0" w:firstRowFirstColumn="0" w:firstRowLastColumn="0" w:lastRowFirstColumn="0" w:lastRowLastColumn="0"/>
-        </w:trPr>
         <w:tc>
           <w:tcPr>
-            <w:cnfStyle w:val="001000000000" w:firstRow="0" w:lastRow="0" w:firstColumn="1" w:lastColumn="0" w:oddVBand="0" w:evenVBand="0" w:oddHBand="0" w:evenHBand="0" w:firstRowFirstColumn="0" w:firstRowLastColumn="0" w:lastRowFirstColumn="0" w:lastRowLastColumn="0"/>
-            <w:tcW w:w="2403" w:type="dxa"/>
+            <w:tcW w:w="2389" w:type="dxa"/>
             <w:vAlign w:val="center"/>
           </w:tcPr>
           <w:p>
             <w:pPr>
-              <w:jc w:val="left"/>
+              <w:jc w:val="center"/>
+              <w:cnfStyle w:val="100000000000" w:firstRow="1" w:lastRow="0" w:firstColumn="0" w:lastColumn="0" w:oddVBand="0" w:evenVBand="0" w:oddHBand="0" w:evenHBand="0" w:firstRowFirstColumn="0" w:firstRowLastColumn="0" w:lastRowFirstColumn="0" w:lastRowLastColumn="0"/>
               <w:rPr>
                 <w:rFonts w:cs="Segoe UI"/>
                 <w:sz w:val="26"/>
@@ -458,18 +525,106 @@
                 <w:sz w:val="26"/>
                 <w:szCs w:val="26"/>
               </w:rPr>
-              <w:t>1412506</w:t>
+              <w:t>Tác giả</w:t>
+            </w:r>
+          </w:p>
+        </w:tc>
+      </w:tr>
+      <w:tr>
+        <w:trPr>
+          <w:cnfStyle w:val="000000100000" w:firstRow="0" w:lastRow="0" w:firstColumn="0" w:lastColumn="0" w:oddVBand="0" w:evenVBand="0" w:oddHBand="1" w:evenHBand="0" w:firstRowFirstColumn="0" w:firstRowLastColumn="0" w:lastRowFirstColumn="0" w:lastRowLastColumn="0"/>
+        </w:trPr>
+        <w:tc>
+          <w:tcPr>
+            <w:cnfStyle w:val="001000000000" w:firstRow="0" w:lastRow="0" w:firstColumn="1" w:lastColumn="0" w:oddVBand="0" w:evenVBand="0" w:oddHBand="0" w:evenHBand="0" w:firstRowFirstColumn="0" w:firstRowLastColumn="0" w:lastRowFirstColumn="0" w:lastRowLastColumn="0"/>
+            <w:tcW w:w="2426" w:type="dxa"/>
+            <w:vAlign w:val="center"/>
+          </w:tcPr>
+          <w:p>
+            <w:pPr>
+              <w:jc w:val="center"/>
+              <w:rPr>
+                <w:rFonts w:cs="Segoe UI"/>
+                <w:sz w:val="26"/>
+                <w:szCs w:val="26"/>
+              </w:rPr>
+            </w:pPr>
+            <w:r>
+              <w:rPr>
+                <w:rFonts w:cs="Segoe UI"/>
+                <w:sz w:val="26"/>
+                <w:szCs w:val="26"/>
+              </w:rPr>
+              <w:t>29/12</w:t>
+            </w:r>
+            <w:r>
+              <w:rPr>
+                <w:rFonts w:cs="Segoe UI"/>
+                <w:sz w:val="26"/>
+                <w:szCs w:val="26"/>
+              </w:rPr>
+              <w:t>/2017</w:t>
             </w:r>
           </w:p>
         </w:tc>
         <w:tc>
           <w:tcPr>
-            <w:tcW w:w="2404" w:type="dxa"/>
+            <w:tcW w:w="2380" w:type="dxa"/>
             <w:vAlign w:val="center"/>
           </w:tcPr>
           <w:p>
             <w:pPr>
-              <w:jc w:val="left"/>
+              <w:jc w:val="center"/>
+              <w:cnfStyle w:val="000000100000" w:firstRow="0" w:lastRow="0" w:firstColumn="0" w:lastColumn="0" w:oddVBand="0" w:evenVBand="0" w:oddHBand="1" w:evenHBand="0" w:firstRowFirstColumn="0" w:firstRowLastColumn="0" w:lastRowFirstColumn="0" w:lastRowLastColumn="0"/>
+              <w:rPr>
+                <w:rFonts w:cs="Segoe UI"/>
+                <w:sz w:val="26"/>
+                <w:szCs w:val="26"/>
+              </w:rPr>
+            </w:pPr>
+            <w:r>
+              <w:rPr>
+                <w:rFonts w:cs="Segoe UI"/>
+                <w:sz w:val="26"/>
+                <w:szCs w:val="26"/>
+              </w:rPr>
+              <w:t>1.0</w:t>
+            </w:r>
+          </w:p>
+        </w:tc>
+        <w:tc>
+          <w:tcPr>
+            <w:tcW w:w="2381" w:type="dxa"/>
+            <w:vAlign w:val="center"/>
+          </w:tcPr>
+          <w:p>
+            <w:pPr>
+              <w:jc w:val="center"/>
+              <w:cnfStyle w:val="000000100000" w:firstRow="0" w:lastRow="0" w:firstColumn="0" w:lastColumn="0" w:oddVBand="0" w:evenVBand="0" w:oddHBand="1" w:evenHBand="0" w:firstRowFirstColumn="0" w:firstRowLastColumn="0" w:lastRowFirstColumn="0" w:lastRowLastColumn="0"/>
+              <w:rPr>
+                <w:rFonts w:cs="Segoe UI"/>
+                <w:sz w:val="26"/>
+                <w:szCs w:val="26"/>
+              </w:rPr>
+            </w:pPr>
+            <w:r>
+              <w:rPr>
+                <w:rFonts w:cs="Segoe UI"/>
+                <w:sz w:val="26"/>
+                <w:szCs w:val="26"/>
+              </w:rPr>
+              <w:t>Soạn thảo tài liệu</w:t>
+            </w:r>
+          </w:p>
+        </w:tc>
+        <w:tc>
+          <w:tcPr>
+            <w:tcW w:w="2389" w:type="dxa"/>
+            <w:vAlign w:val="center"/>
+          </w:tcPr>
+          <w:p>
+            <w:pPr>
+              <w:jc w:val="center"/>
               <w:cnfStyle w:val="000000100000" w:firstRow="0" w:lastRow="0" w:firstColumn="0" w:lastColumn="0" w:oddVBand="0" w:evenVBand="0" w:oddHBand="1" w:evenHBand="0" w:firstRowFirstColumn="0" w:firstRowLastColumn="0" w:lastRowFirstColumn="0" w:lastRowLastColumn="0"/>
               <w:rPr>
                 <w:rFonts w:cs="Segoe UI"/>
@@ -487,36 +642,11 @@
             </w:r>
           </w:p>
         </w:tc>
-        <w:tc>
-          <w:tcPr>
-            <w:tcW w:w="2410" w:type="dxa"/>
-            <w:vAlign w:val="center"/>
-          </w:tcPr>
-          <w:p>
-            <w:pPr>
-              <w:jc w:val="left"/>
-              <w:cnfStyle w:val="000000100000" w:firstRow="0" w:lastRow="0" w:firstColumn="0" w:lastColumn="0" w:oddVBand="0" w:evenVBand="0" w:oddHBand="1" w:evenHBand="0" w:firstRowFirstColumn="0" w:firstRowLastColumn="0" w:lastRowFirstColumn="0" w:lastRowLastColumn="0"/>
-              <w:rPr>
-                <w:rFonts w:cs="Segoe UI"/>
-                <w:sz w:val="26"/>
-                <w:szCs w:val="26"/>
-              </w:rPr>
-            </w:pPr>
-            <w:r>
-              <w:rPr>
-                <w:rFonts w:cs="Segoe UI"/>
-                <w:sz w:val="26"/>
-                <w:szCs w:val="26"/>
-              </w:rPr>
-              <w:t>Dinhthang2307@gmail.com</w:t>
-            </w:r>
-          </w:p>
-        </w:tc>
       </w:tr>
     </w:tbl>
     <w:p>
       <w:pPr>
-        <w:jc w:val="left"/>
+        <w:pStyle w:val="NoSpacing"/>
         <w:rPr>
           <w:rFonts w:cs="Segoe UI"/>
           <w:sz w:val="26"/>
@@ -526,9 +656,10 @@
     </w:p>
     <w:p>
       <w:pPr>
-        <w:jc w:val="left"/>
-        <w:rPr>
-          <w:rFonts w:cs="Segoe UI"/>
+        <w:jc w:val="center"/>
+        <w:rPr>
+          <w:rFonts w:cs="Segoe UI"/>
+          <w:b/>
           <w:color w:val="0070C0"/>
           <w:sz w:val="60"/>
           <w:szCs w:val="60"/>
@@ -537,9 +668,10 @@
     </w:p>
     <w:p>
       <w:pPr>
-        <w:jc w:val="left"/>
-        <w:rPr>
-          <w:rFonts w:cs="Segoe UI"/>
+        <w:jc w:val="center"/>
+        <w:rPr>
+          <w:rFonts w:cs="Segoe UI"/>
+          <w:b/>
           <w:color w:val="0070C0"/>
           <w:sz w:val="60"/>
           <w:szCs w:val="60"/>
@@ -548,9 +680,10 @@
     </w:p>
     <w:p>
       <w:pPr>
-        <w:jc w:val="left"/>
-        <w:rPr>
-          <w:rFonts w:cs="Segoe UI"/>
+        <w:jc w:val="center"/>
+        <w:rPr>
+          <w:rFonts w:cs="Segoe UI"/>
+          <w:b/>
           <w:color w:val="0070C0"/>
           <w:sz w:val="60"/>
           <w:szCs w:val="60"/>
@@ -559,9 +692,10 @@
     </w:p>
     <w:p>
       <w:pPr>
-        <w:jc w:val="left"/>
-        <w:rPr>
-          <w:rFonts w:cs="Segoe UI"/>
+        <w:jc w:val="center"/>
+        <w:rPr>
+          <w:rFonts w:cs="Segoe UI"/>
+          <w:b/>
           <w:color w:val="0070C0"/>
           <w:sz w:val="60"/>
           <w:szCs w:val="60"/>
@@ -570,9 +704,10 @@
     </w:p>
     <w:p>
       <w:pPr>
-        <w:jc w:val="left"/>
-        <w:rPr>
-          <w:rFonts w:cs="Segoe UI"/>
+        <w:jc w:val="center"/>
+        <w:rPr>
+          <w:rFonts w:cs="Segoe UI"/>
+          <w:b/>
           <w:color w:val="0070C0"/>
           <w:sz w:val="60"/>
           <w:szCs w:val="60"/>
@@ -581,9 +716,10 @@
     </w:p>
     <w:p>
       <w:pPr>
-        <w:jc w:val="left"/>
-        <w:rPr>
-          <w:rFonts w:cs="Segoe UI"/>
+        <w:jc w:val="center"/>
+        <w:rPr>
+          <w:rFonts w:cs="Segoe UI"/>
+          <w:b/>
           <w:color w:val="0070C0"/>
           <w:sz w:val="60"/>
           <w:szCs w:val="60"/>
@@ -592,9 +728,10 @@
     </w:p>
     <w:p>
       <w:pPr>
-        <w:jc w:val="left"/>
-        <w:rPr>
-          <w:rFonts w:cs="Segoe UI"/>
+        <w:jc w:val="center"/>
+        <w:rPr>
+          <w:rFonts w:cs="Segoe UI"/>
+          <w:b/>
           <w:color w:val="0070C0"/>
           <w:sz w:val="60"/>
           <w:szCs w:val="60"/>
@@ -603,9 +740,10 @@
     </w:p>
     <w:p>
       <w:pPr>
-        <w:jc w:val="left"/>
-        <w:rPr>
-          <w:rFonts w:cs="Segoe UI"/>
+        <w:jc w:val="center"/>
+        <w:rPr>
+          <w:rFonts w:cs="Segoe UI"/>
+          <w:b/>
           <w:color w:val="0070C0"/>
           <w:sz w:val="60"/>
           <w:szCs w:val="60"/>
@@ -614,9 +752,10 @@
     </w:p>
     <w:p>
       <w:pPr>
-        <w:jc w:val="left"/>
-        <w:rPr>
-          <w:rFonts w:cs="Segoe UI"/>
+        <w:jc w:val="center"/>
+        <w:rPr>
+          <w:rFonts w:cs="Segoe UI"/>
+          <w:b/>
           <w:color w:val="0070C0"/>
           <w:sz w:val="60"/>
           <w:szCs w:val="60"/>
@@ -625,9 +764,10 @@
     </w:p>
     <w:p>
       <w:pPr>
-        <w:jc w:val="left"/>
-        <w:rPr>
-          <w:rFonts w:cs="Segoe UI"/>
+        <w:jc w:val="center"/>
+        <w:rPr>
+          <w:rFonts w:cs="Segoe UI"/>
+          <w:b/>
           <w:color w:val="0070C0"/>
           <w:sz w:val="60"/>
           <w:szCs w:val="60"/>
@@ -636,13 +776,41 @@
     </w:p>
     <w:p>
       <w:pPr>
-        <w:jc w:val="left"/>
-        <w:rPr>
-          <w:rFonts w:cs="Segoe UI"/>
+        <w:jc w:val="center"/>
+        <w:rPr>
+          <w:rFonts w:cs="Segoe UI"/>
+          <w:b/>
+          <w:color w:val="0070C0"/>
+          <w:sz w:val="60"/>
+          <w:szCs w:val="60"/>
+        </w:rPr>
+      </w:pPr>
+    </w:p>
+    <w:p>
+      <w:pPr>
+        <w:jc w:val="center"/>
+        <w:rPr>
+          <w:rFonts w:cs="Segoe UI"/>
+          <w:b/>
+          <w:color w:val="0070C0"/>
+          <w:sz w:val="60"/>
+          <w:szCs w:val="60"/>
+        </w:rPr>
+      </w:pPr>
+    </w:p>
+    <w:p>
+      <w:pPr>
+        <w:pStyle w:val="TOCHeading"/>
+        <w:numPr>
+          <w:ilvl w:val="0"/>
+          <w:numId w:val="0"/>
+        </w:numPr>
+        <w:rPr>
+          <w:rFonts w:ascii="Segoe UI" w:hAnsi="Segoe UI" w:cs="Segoe UI"/>
         </w:rPr>
         <w:sectPr>
-          <w:headerReference w:type="default" r:id="rId11"/>
-          <w:footerReference w:type="default" r:id="rId12"/>
+          <w:headerReference w:type="default" r:id="rId16"/>
+          <w:footerReference w:type="default" r:id="rId17"/>
           <w:pgSz w:w="12240" w:h="15840"/>
           <w:pgMar w:top="1440" w:right="1440" w:bottom="1440" w:left="1440" w:header="720" w:footer="720" w:gutter="0"/>
           <w:cols w:space="720"/>
@@ -652,2067 +820,689 @@
     </w:p>
     <w:p>
       <w:pPr>
-        <w:jc w:val="left"/>
-        <w:rPr>
-          <w:rFonts w:cs="Segoe UI"/>
-          <w:b/>
-          <w:color w:val="231F20"/>
-          <w:szCs w:val="24"/>
-        </w:rPr>
-      </w:pPr>
+        <w:pStyle w:val="NoSpacing"/>
+        <w:rPr>
+          <w:rFonts w:cs="Segoe UI"/>
+          <w:sz w:val="28"/>
+          <w:szCs w:val="28"/>
+        </w:rPr>
+      </w:pPr>
+      <w:bookmarkStart w:id="2" w:name="OLE_LINK4"/>
+    </w:p>
+    <w:p>
+      <w:pPr>
+        <w:pStyle w:val="Heading1"/>
+        <w:numPr>
+          <w:ilvl w:val="0"/>
+          <w:numId w:val="1"/>
+        </w:numPr>
+        <w:ind w:firstLine="426"/>
+        <w:rPr>
+          <w:rFonts w:cs="Segoe UI"/>
+          <w:szCs w:val="44"/>
+        </w:rPr>
+      </w:pPr>
+      <w:bookmarkStart w:id="3" w:name="OLE_LINK2"/>
+      <w:bookmarkEnd w:id="2"/>
       <w:r>
         <w:rPr>
           <w:rFonts w:cs="Segoe UI"/>
-          <w:b/>
-          <w:color w:val="231F20"/>
-          <w:szCs w:val="24"/>
-        </w:rPr>
-        <w:lastRenderedPageBreak/>
-        <w:t>R2</w:t>
-      </w:r>
-      <w:r>
-        <w:rPr>
-          <w:rFonts w:cs="Segoe UI"/>
-          <w:b/>
-          <w:color w:val="231F20"/>
-          <w:szCs w:val="24"/>
-        </w:rPr>
-        <w:t>.Hai chức năng lớp mạng quan trọng nhất trong một mạng lưới datagram là gì? Ba chức năng quan trọng nhất của mạng lớp trong một mạng ảo là gì?</w:t>
+          <w:szCs w:val="44"/>
+        </w:rPr>
+        <w:t>Cài đặt môi trường</w:t>
       </w:r>
     </w:p>
     <w:p>
       <w:pPr>
-        <w:jc w:val="left"/>
-        <w:rPr>
-          <w:rFonts w:cs="Segoe UI"/>
-          <w:color w:val="231F20"/>
-          <w:szCs w:val="24"/>
+        <w:pStyle w:val="ListParagraph"/>
+        <w:numPr>
+          <w:ilvl w:val="3"/>
+          <w:numId w:val="1"/>
+        </w:numPr>
+        <w:rPr>
+          <w:rFonts w:cs="Segoe UI"/>
+          <w:b/>
+          <w:sz w:val="26"/>
+          <w:szCs w:val="26"/>
         </w:rPr>
       </w:pPr>
       <w:r>
         <w:rPr>
           <w:rFonts w:cs="Segoe UI"/>
-          <w:color w:val="231F20"/>
-          <w:szCs w:val="24"/>
-        </w:rPr>
-        <w:t>Lớp mạng dựa trên Datagram: chuyển tiếp; định tuyến. Lớp mạng dựa trên VC: chuyển tiếp, định tuyến, thiết lập cuộc gọi.</w:t>
+          <w:b/>
+          <w:sz w:val="26"/>
+          <w:szCs w:val="26"/>
+        </w:rPr>
+        <w:t>Cài đặt Github</w:t>
       </w:r>
     </w:p>
     <w:p>
       <w:pPr>
-        <w:jc w:val="left"/>
-        <w:rPr>
-          <w:rFonts w:cs="Segoe UI"/>
-          <w:b/>
-          <w:color w:val="231F20"/>
-          <w:szCs w:val="24"/>
+        <w:rPr>
+          <w:rFonts w:cs="Segoe UI"/>
         </w:rPr>
       </w:pPr>
       <w:r>
         <w:rPr>
           <w:rFonts w:cs="Segoe UI"/>
-          <w:b/>
-          <w:color w:val="231F20"/>
-          <w:szCs w:val="24"/>
-        </w:rPr>
-        <w:t>R3</w:t>
+        </w:rPr>
+        <w:t xml:space="preserve">Tải file cài đặt github tại </w:t>
       </w:r>
+      <w:hyperlink r:id="rId18" w:history="1">
+        <w:r>
+          <w:rPr>
+            <w:rStyle w:val="Hyperlink"/>
+            <w:rFonts w:cs="Segoe UI"/>
+            <w:sz w:val="26"/>
+            <w:szCs w:val="26"/>
+          </w:rPr>
+          <w:t>https://desktop.github.com/</w:t>
+        </w:r>
+      </w:hyperlink>
+    </w:p>
+    <w:p>
+      <w:pPr>
+        <w:rPr>
+          <w:rFonts w:cs="Segoe UI"/>
+        </w:rPr>
+      </w:pPr>
       <w:r>
         <w:rPr>
-          <w:rFonts w:cs="Segoe UI"/>
-          <w:b/>
-          <w:color w:val="231F20"/>
-          <w:szCs w:val="24"/>
-        </w:rPr>
-        <w:t>.</w:t>
-      </w:r>
-      <w:r>
-        <w:rPr>
-          <w:rFonts w:cs="Segoe UI"/>
-          <w:b/>
-          <w:szCs w:val="24"/>
-        </w:rPr>
-        <w:t xml:space="preserve"> </w:t>
-      </w:r>
-      <w:r>
-        <w:rPr>
-          <w:rFonts w:cs="Segoe UI"/>
-          <w:b/>
-          <w:color w:val="231F20"/>
-          <w:szCs w:val="24"/>
-        </w:rPr>
-        <w:t>Sự khác biệt giữa định tuyến và chuyển tiếp là gì?</w:t>
+          <w:noProof/>
+        </w:rPr>
+        <w:drawing>
+          <wp:inline distT="0" distB="0" distL="0" distR="0" wp14:anchorId="5C698C74" wp14:editId="583E2DDC">
+            <wp:extent cx="6400800" cy="3598545"/>
+            <wp:effectExtent l="0" t="0" r="0" b="0"/>
+            <wp:docPr id="6" name="Picture 6"/>
+            <wp:cNvGraphicFramePr>
+              <a:graphicFrameLocks xmlns:a="http://schemas.openxmlformats.org/drawingml/2006/main" noChangeAspect="1"/>
+            </wp:cNvGraphicFramePr>
+            <a:graphic xmlns:a="http://schemas.openxmlformats.org/drawingml/2006/main">
+              <a:graphicData uri="http://schemas.openxmlformats.org/drawingml/2006/picture">
+                <pic:pic xmlns:pic="http://schemas.openxmlformats.org/drawingml/2006/picture">
+                  <pic:nvPicPr>
+                    <pic:cNvPr id="1" name=""/>
+                    <pic:cNvPicPr/>
+                  </pic:nvPicPr>
+                  <pic:blipFill>
+                    <a:blip r:embed="rId19"/>
+                    <a:stretch>
+                      <a:fillRect/>
+                    </a:stretch>
+                  </pic:blipFill>
+                  <pic:spPr>
+                    <a:xfrm>
+                      <a:off x="0" y="0"/>
+                      <a:ext cx="6400800" cy="3598545"/>
+                    </a:xfrm>
+                    <a:prstGeom prst="rect">
+                      <a:avLst/>
+                    </a:prstGeom>
+                  </pic:spPr>
+                </pic:pic>
+              </a:graphicData>
+            </a:graphic>
+          </wp:inline>
+        </w:drawing>
       </w:r>
     </w:p>
     <w:p>
       <w:pPr>
-        <w:jc w:val="left"/>
-        <w:rPr>
-          <w:rStyle w:val="termtext"/>
-          <w:rFonts w:cs="Segoe UI"/>
-          <w:szCs w:val="24"/>
+        <w:rPr>
+          <w:rFonts w:cs="Segoe UI"/>
         </w:rPr>
       </w:pPr>
       <w:r>
         <w:rPr>
-          <w:rStyle w:val="termtext"/>
-          <w:rFonts w:cs="Segoe UI"/>
-          <w:szCs w:val="24"/>
-        </w:rPr>
-        <w:t>Chuyển tiếp là về di chuyển một gói tin từ một đầu vào của router để liên kết đầu ra thích hợp. Định tuyến là về xác định các tuyến giữa-đầu cuối giữa các nguồn và đích đến.</w:t>
+          <w:rFonts w:cs="Segoe UI"/>
+        </w:rPr>
+        <w:t>Bấm download for windown.</w:t>
       </w:r>
     </w:p>
     <w:p>
       <w:pPr>
-        <w:jc w:val="left"/>
-        <w:rPr>
-          <w:rFonts w:cs="Segoe UI"/>
-          <w:b/>
-          <w:color w:val="231F20"/>
-          <w:szCs w:val="24"/>
+        <w:rPr>
+          <w:rFonts w:cs="Segoe UI"/>
         </w:rPr>
       </w:pPr>
       <w:r>
         <w:rPr>
           <w:rFonts w:cs="Segoe UI"/>
-          <w:b/>
-          <w:color w:val="231F20"/>
-          <w:szCs w:val="24"/>
-        </w:rPr>
-        <w:t xml:space="preserve">R4. </w:t>
-      </w:r>
-      <w:r>
-        <w:rPr>
-          <w:rFonts w:cs="Segoe UI"/>
-          <w:b/>
-          <w:color w:val="231F20"/>
-          <w:szCs w:val="24"/>
-        </w:rPr>
-        <w:t>Do các bộ định tuyến trong cả hai mạng datagram và mạng mạch ảo sử dụng bảng chuyển tiếp? Nếu có, mô tả bảng chuyển tiếp cho cả hai lớp mạng.</w:t>
+        </w:rPr>
+        <w:t>Chạy file exe down về được để tiến hành cài đặt.</w:t>
       </w:r>
     </w:p>
     <w:p>
       <w:pPr>
-        <w:jc w:val="left"/>
-        <w:rPr>
-          <w:rFonts w:cs="Segoe UI"/>
-          <w:color w:val="231F20"/>
-          <w:szCs w:val="24"/>
+        <w:rPr>
+          <w:rFonts w:cs="Segoe UI"/>
         </w:rPr>
       </w:pPr>
       <w:r>
         <w:rPr>
-          <w:rFonts w:cs="Segoe UI"/>
-          <w:color w:val="231F20"/>
-          <w:szCs w:val="24"/>
-        </w:rPr>
-        <w:t>Vâng, cả hai đều sử dụng bảng chuyển tiếp.</w:t>
+          <w:noProof/>
+        </w:rPr>
+        <w:drawing>
+          <wp:inline distT="0" distB="0" distL="0" distR="0" wp14:anchorId="64722417" wp14:editId="09DF7806">
+            <wp:extent cx="1943100" cy="200025"/>
+            <wp:effectExtent l="0" t="0" r="0" b="9525"/>
+            <wp:docPr id="7" name="Picture 7"/>
+            <wp:cNvGraphicFramePr>
+              <a:graphicFrameLocks xmlns:a="http://schemas.openxmlformats.org/drawingml/2006/main" noChangeAspect="1"/>
+            </wp:cNvGraphicFramePr>
+            <a:graphic xmlns:a="http://schemas.openxmlformats.org/drawingml/2006/main">
+              <a:graphicData uri="http://schemas.openxmlformats.org/drawingml/2006/picture">
+                <pic:pic xmlns:pic="http://schemas.openxmlformats.org/drawingml/2006/picture">
+                  <pic:nvPicPr>
+                    <pic:cNvPr id="1" name=""/>
+                    <pic:cNvPicPr/>
+                  </pic:nvPicPr>
+                  <pic:blipFill>
+                    <a:blip r:embed="rId20"/>
+                    <a:stretch>
+                      <a:fillRect/>
+                    </a:stretch>
+                  </pic:blipFill>
+                  <pic:spPr>
+                    <a:xfrm>
+                      <a:off x="0" y="0"/>
+                      <a:ext cx="1943100" cy="200025"/>
+                    </a:xfrm>
+                    <a:prstGeom prst="rect">
+                      <a:avLst/>
+                    </a:prstGeom>
+                  </pic:spPr>
+                </pic:pic>
+              </a:graphicData>
+            </a:graphic>
+          </wp:inline>
+        </w:drawing>
       </w:r>
     </w:p>
     <w:p>
       <w:pPr>
-        <w:jc w:val="left"/>
-        <w:rPr>
-          <w:rFonts w:cs="Segoe UI"/>
-          <w:color w:val="231F20"/>
-          <w:szCs w:val="24"/>
+        <w:rPr>
+          <w:rFonts w:cs="Segoe UI"/>
         </w:rPr>
       </w:pPr>
       <w:r>
         <w:rPr>
-          <w:rFonts w:cs="Segoe UI"/>
-          <w:color w:val="231F20"/>
-          <w:szCs w:val="24"/>
-        </w:rPr>
-        <w:t>Bảng chuyển tiếp trong mạng VC có: Giao diện đến, số VC đầu ra, giao diện đi ra, số VC đi.</w:t>
+          <w:noProof/>
+        </w:rPr>
+        <w:lastRenderedPageBreak/>
+        <w:drawing>
+          <wp:inline distT="0" distB="0" distL="0" distR="0" wp14:anchorId="5D0C46B5" wp14:editId="3B01875D">
+            <wp:extent cx="4457700" cy="4057650"/>
+            <wp:effectExtent l="0" t="0" r="0" b="0"/>
+            <wp:docPr id="8" name="Picture 8"/>
+            <wp:cNvGraphicFramePr>
+              <a:graphicFrameLocks xmlns:a="http://schemas.openxmlformats.org/drawingml/2006/main" noChangeAspect="1"/>
+            </wp:cNvGraphicFramePr>
+            <a:graphic xmlns:a="http://schemas.openxmlformats.org/drawingml/2006/main">
+              <a:graphicData uri="http://schemas.openxmlformats.org/drawingml/2006/picture">
+                <pic:pic xmlns:pic="http://schemas.openxmlformats.org/drawingml/2006/picture">
+                  <pic:nvPicPr>
+                    <pic:cNvPr id="1" name=""/>
+                    <pic:cNvPicPr/>
+                  </pic:nvPicPr>
+                  <pic:blipFill>
+                    <a:blip r:embed="rId21"/>
+                    <a:stretch>
+                      <a:fillRect/>
+                    </a:stretch>
+                  </pic:blipFill>
+                  <pic:spPr>
+                    <a:xfrm>
+                      <a:off x="0" y="0"/>
+                      <a:ext cx="4457700" cy="4057650"/>
+                    </a:xfrm>
+                    <a:prstGeom prst="rect">
+                      <a:avLst/>
+                    </a:prstGeom>
+                  </pic:spPr>
+                </pic:pic>
+              </a:graphicData>
+            </a:graphic>
+          </wp:inline>
+        </w:drawing>
       </w:r>
     </w:p>
     <w:p>
       <w:pPr>
-        <w:jc w:val="left"/>
-        <w:rPr>
-          <w:rFonts w:cs="Segoe UI"/>
-          <w:b/>
-          <w:color w:val="231F20"/>
-          <w:szCs w:val="24"/>
+        <w:rPr>
+          <w:rFonts w:cs="Segoe UI"/>
         </w:rPr>
       </w:pPr>
       <w:r>
         <w:rPr>
           <w:rFonts w:cs="Segoe UI"/>
-          <w:color w:val="231F20"/>
-          <w:szCs w:val="24"/>
-        </w:rPr>
-        <w:t>Đối với một mạng lưới datagram: Địa chỉ đích, giao diện đi</w:t>
-      </w:r>
-      <w:r>
-        <w:rPr>
-          <w:rFonts w:cs="Segoe UI"/>
-          <w:color w:val="231F20"/>
-          <w:szCs w:val="24"/>
-        </w:rPr>
-        <w:br/>
-      </w:r>
-      <w:r>
-        <w:rPr>
-          <w:rFonts w:cs="Segoe UI"/>
-          <w:b/>
-          <w:color w:val="231F20"/>
-          <w:szCs w:val="24"/>
-        </w:rPr>
-        <w:t xml:space="preserve">R5. </w:t>
-      </w:r>
-      <w:r>
-        <w:rPr>
-          <w:rFonts w:cs="Segoe UI"/>
-          <w:b/>
-          <w:color w:val="231F20"/>
-          <w:szCs w:val="24"/>
-        </w:rPr>
-        <w:t>Mô tả một số dịch vụ giả thiết mà lớp mạng có thể cung cấp cho một gói. Làm tương tự cho một luồng các gói dữ liệu. Có bất kỳ dịch vụ giả định nào của bạn được cung cấp bởi lớp mạng Internet? Có được cung cấp bởi Mô hình dịch vụ CBR của ATM? Được cung cấp bởi dịch vụ ABR củ</w:t>
-      </w:r>
-      <w:r>
-        <w:rPr>
-          <w:rFonts w:cs="Segoe UI"/>
-          <w:b/>
-          <w:color w:val="231F20"/>
-          <w:szCs w:val="24"/>
-        </w:rPr>
-        <w:t xml:space="preserve">a ATM </w:t>
-      </w:r>
-      <w:r>
-        <w:rPr>
-          <w:rFonts w:cs="Segoe UI"/>
-          <w:b/>
-          <w:color w:val="231F20"/>
-          <w:szCs w:val="24"/>
-        </w:rPr>
-        <w:t>mô hình?</w:t>
+        </w:rPr>
+        <w:t>Bấm skip</w:t>
       </w:r>
     </w:p>
     <w:p>
       <w:pPr>
-        <w:jc w:val="left"/>
-        <w:rPr>
-          <w:rFonts w:cs="Segoe UI"/>
-          <w:color w:val="2D3639"/>
-          <w:szCs w:val="24"/>
-          <w:shd w:val="clear" w:color="auto" w:fill="FFFFFF"/>
+        <w:rPr>
+          <w:rFonts w:cs="Segoe UI"/>
         </w:rPr>
       </w:pPr>
       <w:r>
         <w:rPr>
-          <w:rFonts w:cs="Segoe UI"/>
-          <w:color w:val="2D3639"/>
-          <w:szCs w:val="24"/>
-          <w:shd w:val="clear" w:color="auto" w:fill="FFFFFF"/>
-        </w:rPr>
-        <w:t>Đối với một gói duy nhất: đảm bảo phân phối; đảm bảo giao hàng với sự chậm trễ tối đa</w:t>
+          <w:noProof/>
+        </w:rPr>
+        <w:drawing>
+          <wp:inline distT="0" distB="0" distL="0" distR="0" wp14:anchorId="44B2CD0E" wp14:editId="1A717CDD">
+            <wp:extent cx="4819650" cy="3336460"/>
+            <wp:effectExtent l="0" t="0" r="0" b="0"/>
+            <wp:docPr id="9" name="Picture 9"/>
+            <wp:cNvGraphicFramePr>
+              <a:graphicFrameLocks xmlns:a="http://schemas.openxmlformats.org/drawingml/2006/main" noChangeAspect="1"/>
+            </wp:cNvGraphicFramePr>
+            <a:graphic xmlns:a="http://schemas.openxmlformats.org/drawingml/2006/main">
+              <a:graphicData uri="http://schemas.openxmlformats.org/drawingml/2006/picture">
+                <pic:pic xmlns:pic="http://schemas.openxmlformats.org/drawingml/2006/picture">
+                  <pic:nvPicPr>
+                    <pic:cNvPr id="1" name=""/>
+                    <pic:cNvPicPr/>
+                  </pic:nvPicPr>
+                  <pic:blipFill>
+                    <a:blip r:embed="rId22"/>
+                    <a:stretch>
+                      <a:fillRect/>
+                    </a:stretch>
+                  </pic:blipFill>
+                  <pic:spPr>
+                    <a:xfrm>
+                      <a:off x="0" y="0"/>
+                      <a:ext cx="4823602" cy="3339196"/>
+                    </a:xfrm>
+                    <a:prstGeom prst="rect">
+                      <a:avLst/>
+                    </a:prstGeom>
+                  </pic:spPr>
+                </pic:pic>
+              </a:graphicData>
+            </a:graphic>
+          </wp:inline>
+        </w:drawing>
       </w:r>
     </w:p>
     <w:p>
       <w:pPr>
-        <w:jc w:val="left"/>
-        <w:rPr>
-          <w:rFonts w:cs="Segoe UI"/>
-          <w:color w:val="2D3639"/>
-          <w:szCs w:val="24"/>
-          <w:shd w:val="clear" w:color="auto" w:fill="FFFFFF"/>
+        <w:rPr>
+          <w:rFonts w:cs="Segoe UI"/>
+        </w:rPr>
+      </w:pPr>
+    </w:p>
+    <w:p>
+      <w:pPr>
+        <w:rPr>
+          <w:rFonts w:cs="Segoe UI"/>
         </w:rPr>
       </w:pPr>
       <w:r>
         <w:rPr>
-          <w:rFonts w:cs="Segoe UI"/>
-          <w:color w:val="2D3639"/>
-          <w:szCs w:val="24"/>
-          <w:shd w:val="clear" w:color="auto" w:fill="FFFFFF"/>
-        </w:rPr>
-        <w:t>Đối với luồng gói tin: giao hàng theo yêu cầu, đảm bảo băng thông tối thiểu, jitter tối đa được đảm bảo. Không có dịch vụ nào được cung cấp bởi lớp mạng internet. ATM của CBR cung cấp cả việc phân phối và thời gian được đảm bảo. ABR không cung cấp bất kỳ dịch vụ nào trong số các dịch vụ này.</w:t>
+          <w:noProof/>
+        </w:rPr>
+        <w:lastRenderedPageBreak/>
+        <w:drawing>
+          <wp:inline distT="0" distB="0" distL="0" distR="0" wp14:anchorId="0ECFD78C" wp14:editId="568CBE3F">
+            <wp:extent cx="6400800" cy="4422775"/>
+            <wp:effectExtent l="0" t="0" r="0" b="0"/>
+            <wp:docPr id="10" name="Picture 10"/>
+            <wp:cNvGraphicFramePr>
+              <a:graphicFrameLocks xmlns:a="http://schemas.openxmlformats.org/drawingml/2006/main" noChangeAspect="1"/>
+            </wp:cNvGraphicFramePr>
+            <a:graphic xmlns:a="http://schemas.openxmlformats.org/drawingml/2006/main">
+              <a:graphicData uri="http://schemas.openxmlformats.org/drawingml/2006/picture">
+                <pic:pic xmlns:pic="http://schemas.openxmlformats.org/drawingml/2006/picture">
+                  <pic:nvPicPr>
+                    <pic:cNvPr id="1" name=""/>
+                    <pic:cNvPicPr/>
+                  </pic:nvPicPr>
+                  <pic:blipFill>
+                    <a:blip r:embed="rId23"/>
+                    <a:stretch>
+                      <a:fillRect/>
+                    </a:stretch>
+                  </pic:blipFill>
+                  <pic:spPr>
+                    <a:xfrm>
+                      <a:off x="0" y="0"/>
+                      <a:ext cx="6400800" cy="4422775"/>
+                    </a:xfrm>
+                    <a:prstGeom prst="rect">
+                      <a:avLst/>
+                    </a:prstGeom>
+                  </pic:spPr>
+                </pic:pic>
+              </a:graphicData>
+            </a:graphic>
+          </wp:inline>
+        </w:drawing>
       </w:r>
     </w:p>
     <w:p>
       <w:pPr>
-        <w:jc w:val="left"/>
-        <w:rPr>
-          <w:rFonts w:cs="Segoe UI"/>
-          <w:b/>
-          <w:color w:val="231F20"/>
-          <w:szCs w:val="24"/>
+        <w:rPr>
+          <w:rFonts w:cs="Segoe UI"/>
         </w:rPr>
       </w:pPr>
       <w:r>
         <w:rPr>
           <w:rFonts w:cs="Segoe UI"/>
-          <w:b/>
-          <w:color w:val="231F20"/>
-          <w:szCs w:val="24"/>
-        </w:rPr>
-        <w:t>R12. Router có địa chỉ IP không? Nếu có, bao nhiêu?</w:t>
+        </w:rPr>
+        <w:t>Bấm continue</w:t>
       </w:r>
     </w:p>
     <w:p>
       <w:pPr>
-        <w:jc w:val="left"/>
-        <w:rPr>
-          <w:rFonts w:cs="Segoe UI"/>
-          <w:b/>
-          <w:color w:val="231F20"/>
-          <w:szCs w:val="24"/>
+        <w:rPr>
+          <w:rFonts w:cs="Segoe UI"/>
         </w:rPr>
       </w:pPr>
       <w:r>
         <w:rPr>
-          <w:rStyle w:val="termtext"/>
-          <w:rFonts w:cs="Segoe UI"/>
-          <w:szCs w:val="24"/>
-        </w:rPr>
-        <w:t>1</w:t>
-      </w:r>
-      <w:r>
-        <w:rPr>
-          <w:rStyle w:val="termtext"/>
-          <w:rFonts w:cs="Segoe UI"/>
-          <w:szCs w:val="24"/>
-        </w:rPr>
-        <w:t xml:space="preserve"> đ</w:t>
-      </w:r>
-      <w:r>
-        <w:rPr>
-          <w:rStyle w:val="termtext"/>
-          <w:rFonts w:cs="Segoe UI"/>
-          <w:szCs w:val="24"/>
-        </w:rPr>
-        <w:t>ịa chỉ ip ứng với một cổng router.</w:t>
-      </w:r>
-      <w:r>
-        <w:rPr>
-          <w:rFonts w:cs="Segoe UI"/>
-          <w:color w:val="231F20"/>
-          <w:szCs w:val="24"/>
-        </w:rPr>
-        <w:br/>
-      </w:r>
-      <w:r>
-        <w:rPr>
-          <w:rFonts w:cs="Segoe UI"/>
-          <w:b/>
-          <w:color w:val="231F20"/>
-          <w:szCs w:val="24"/>
-        </w:rPr>
-        <w:t xml:space="preserve">R13. </w:t>
-      </w:r>
-      <w:r>
-        <w:rPr>
-          <w:rFonts w:cs="Segoe UI"/>
-          <w:b/>
-          <w:color w:val="231F20"/>
-          <w:szCs w:val="24"/>
-        </w:rPr>
-        <w:t>Số nhị phân 32 bit tương ứng của địa chỉ IP 223.1.3.27 là gì?</w:t>
+          <w:noProof/>
+        </w:rPr>
+        <w:drawing>
+          <wp:inline distT="0" distB="0" distL="0" distR="0" wp14:anchorId="706B4D0D" wp14:editId="5F77E794">
+            <wp:extent cx="4667153" cy="3181350"/>
+            <wp:effectExtent l="0" t="0" r="0" b="0"/>
+            <wp:docPr id="11" name="Picture 11"/>
+            <wp:cNvGraphicFramePr>
+              <a:graphicFrameLocks xmlns:a="http://schemas.openxmlformats.org/drawingml/2006/main" noChangeAspect="1"/>
+            </wp:cNvGraphicFramePr>
+            <a:graphic xmlns:a="http://schemas.openxmlformats.org/drawingml/2006/main">
+              <a:graphicData uri="http://schemas.openxmlformats.org/drawingml/2006/picture">
+                <pic:pic xmlns:pic="http://schemas.openxmlformats.org/drawingml/2006/picture">
+                  <pic:nvPicPr>
+                    <pic:cNvPr id="1" name=""/>
+                    <pic:cNvPicPr/>
+                  </pic:nvPicPr>
+                  <pic:blipFill>
+                    <a:blip r:embed="rId24"/>
+                    <a:stretch>
+                      <a:fillRect/>
+                    </a:stretch>
+                  </pic:blipFill>
+                  <pic:spPr>
+                    <a:xfrm>
+                      <a:off x="0" y="0"/>
+                      <a:ext cx="4673584" cy="3185734"/>
+                    </a:xfrm>
+                    <a:prstGeom prst="rect">
+                      <a:avLst/>
+                    </a:prstGeom>
+                  </pic:spPr>
+                </pic:pic>
+              </a:graphicData>
+            </a:graphic>
+          </wp:inline>
+        </w:drawing>
       </w:r>
     </w:p>
     <w:p>
       <w:pPr>
-        <w:jc w:val="left"/>
-        <w:rPr>
-          <w:rStyle w:val="termtext"/>
-          <w:rFonts w:cs="Segoe UI"/>
-          <w:szCs w:val="24"/>
+        <w:rPr>
+          <w:rFonts w:cs="Segoe UI"/>
         </w:rPr>
       </w:pPr>
       <w:r>
         <w:rPr>
-          <w:rStyle w:val="termtext"/>
-          <w:rFonts w:cs="Segoe UI"/>
-          <w:szCs w:val="24"/>
-        </w:rPr>
-        <w:t xml:space="preserve"> 8 </w:t>
-      </w:r>
-      <w:r>
-        <w:rPr>
-          <w:rStyle w:val="termtext"/>
-          <w:rFonts w:cs="Segoe UI"/>
-          <w:szCs w:val="24"/>
-        </w:rPr>
-        <w:t>giao diện</w:t>
-      </w:r>
-      <w:r>
-        <w:rPr>
-          <w:rStyle w:val="termtext"/>
-          <w:rFonts w:cs="Segoe UI"/>
-          <w:szCs w:val="24"/>
-        </w:rPr>
-        <w:t xml:space="preserve">; 3 </w:t>
-      </w:r>
-      <w:r>
-        <w:rPr>
-          <w:rStyle w:val="termtext"/>
-          <w:rFonts w:cs="Segoe UI"/>
-          <w:szCs w:val="24"/>
-        </w:rPr>
-        <w:t>bảng định tuyến.</w:t>
+          <w:rFonts w:cs="Segoe UI"/>
+        </w:rPr>
+        <w:lastRenderedPageBreak/>
+        <w:t>Bấm Finish.</w:t>
       </w:r>
     </w:p>
     <w:p>
       <w:pPr>
-        <w:jc w:val="left"/>
-        <w:rPr>
-          <w:rFonts w:cs="Segoe UI"/>
-          <w:b/>
-          <w:color w:val="231F20"/>
-          <w:szCs w:val="24"/>
+        <w:rPr>
+          <w:rFonts w:cs="Segoe UI"/>
         </w:rPr>
       </w:pPr>
       <w:r>
         <w:rPr>
           <w:rFonts w:cs="Segoe UI"/>
-          <w:b/>
-          <w:color w:val="231F20"/>
-          <w:szCs w:val="24"/>
-        </w:rPr>
-        <w:t>R14</w:t>
-      </w:r>
-      <w:r>
-        <w:rPr>
-          <w:rFonts w:cs="Segoe UI"/>
-          <w:b/>
-          <w:color w:val="231F20"/>
-          <w:szCs w:val="24"/>
-        </w:rPr>
-        <w:t>.</w:t>
-      </w:r>
-      <w:r>
-        <w:rPr>
-          <w:rFonts w:cs="Segoe UI"/>
-          <w:b/>
-          <w:szCs w:val="24"/>
-        </w:rPr>
-        <w:t xml:space="preserve"> </w:t>
-      </w:r>
-      <w:r>
-        <w:rPr>
-          <w:rFonts w:cs="Segoe UI"/>
-          <w:b/>
-          <w:color w:val="231F20"/>
-          <w:szCs w:val="24"/>
-        </w:rPr>
-        <w:t>Truy cập máy chủ sử dụng DHCP để lấy địa chỉ IP, mặt nạ mạng, mặc định</w:t>
+        </w:rPr>
+        <w:t>Chờ cài đặt xong.</w:t>
       </w:r>
     </w:p>
     <w:p>
       <w:pPr>
-        <w:jc w:val="left"/>
-        <w:rPr>
-          <w:rFonts w:cs="Segoe UI"/>
-          <w:b/>
-          <w:color w:val="231F20"/>
-          <w:szCs w:val="24"/>
+        <w:rPr>
+          <w:rFonts w:cs="Segoe UI"/>
         </w:rPr>
       </w:pPr>
       <w:r>
         <w:rPr>
           <w:rFonts w:cs="Segoe UI"/>
-          <w:b/>
-          <w:color w:val="231F20"/>
-          <w:szCs w:val="24"/>
-        </w:rPr>
-        <w:t>router và địa chỉ IP của máy chủ DNS cục bộ của nó. Liệt kê các giá trị này.</w:t>
+        </w:rPr>
+        <w:t>Mở gitbash.exe, Dùng lệnh git version để kiểm tra phiên bản của github.</w:t>
       </w:r>
     </w:p>
     <w:p>
       <w:pPr>
-        <w:jc w:val="left"/>
+        <w:ind w:left="360" w:hanging="360"/>
         <w:rPr>
           <w:rFonts w:cs="Segoe UI"/>
           <w:b/>
-          <w:color w:val="333333"/>
-          <w:szCs w:val="24"/>
+          <w:sz w:val="26"/>
+          <w:szCs w:val="26"/>
         </w:rPr>
       </w:pPr>
       <w:r>
         <w:rPr>
           <w:rFonts w:cs="Segoe UI"/>
-          <w:b/>
-          <w:color w:val="333333"/>
-          <w:szCs w:val="24"/>
-        </w:rPr>
-        <w:t> </w:t>
+          <w:noProof/>
+        </w:rPr>
+        <w:drawing>
+          <wp:inline distT="0" distB="0" distL="0" distR="0" wp14:anchorId="15FBFC59" wp14:editId="7F0CA52A">
+            <wp:extent cx="6400800" cy="3754755"/>
+            <wp:effectExtent l="0" t="0" r="0" b="0"/>
+            <wp:docPr id="3" name="Picture 3"/>
+            <wp:cNvGraphicFramePr>
+              <a:graphicFrameLocks xmlns:a="http://schemas.openxmlformats.org/drawingml/2006/main" noChangeAspect="1"/>
+            </wp:cNvGraphicFramePr>
+            <a:graphic xmlns:a="http://schemas.openxmlformats.org/drawingml/2006/main">
+              <a:graphicData uri="http://schemas.openxmlformats.org/drawingml/2006/picture">
+                <pic:pic xmlns:pic="http://schemas.openxmlformats.org/drawingml/2006/picture">
+                  <pic:nvPicPr>
+                    <pic:cNvPr id="1" name=""/>
+                    <pic:cNvPicPr/>
+                  </pic:nvPicPr>
+                  <pic:blipFill>
+                    <a:blip r:embed="rId25"/>
+                    <a:stretch>
+                      <a:fillRect/>
+                    </a:stretch>
+                  </pic:blipFill>
+                  <pic:spPr>
+                    <a:xfrm>
+                      <a:off x="0" y="0"/>
+                      <a:ext cx="6400800" cy="3754755"/>
+                    </a:xfrm>
+                    <a:prstGeom prst="rect">
+                      <a:avLst/>
+                    </a:prstGeom>
+                  </pic:spPr>
+                </pic:pic>
+              </a:graphicData>
+            </a:graphic>
+          </wp:inline>
+        </w:drawing>
       </w:r>
     </w:p>
     <w:p>
       <w:pPr>
-        <w:jc w:val="left"/>
-        <w:rPr>
-          <w:rFonts w:cs="Segoe UI"/>
-          <w:color w:val="333333"/>
-          <w:szCs w:val="24"/>
+        <w:pStyle w:val="ListParagraph"/>
+        <w:numPr>
+          <w:ilvl w:val="3"/>
+          <w:numId w:val="1"/>
+        </w:numPr>
+        <w:rPr>
+          <w:rFonts w:cs="Segoe UI"/>
+          <w:b/>
+          <w:sz w:val="26"/>
+          <w:szCs w:val="26"/>
         </w:rPr>
       </w:pPr>
       <w:r>
         <w:rPr>
-          <w:rStyle w:val="Strong"/>
-          <w:rFonts w:cs="Segoe UI"/>
-          <w:b w:val="0"/>
-          <w:color w:val="333333"/>
-          <w:szCs w:val="24"/>
-        </w:rPr>
-        <w:t>IP address: 192.168.6.17</w:t>
+          <w:rFonts w:cs="Segoe UI"/>
+          <w:b/>
+          <w:sz w:val="26"/>
+          <w:szCs w:val="26"/>
+        </w:rPr>
+        <w:t>Cài đặt Webstorm</w:t>
       </w:r>
     </w:p>
     <w:p>
       <w:pPr>
-        <w:jc w:val="left"/>
-        <w:rPr>
-          <w:rFonts w:cs="Segoe UI"/>
-          <w:color w:val="333333"/>
-          <w:szCs w:val="24"/>
+        <w:pStyle w:val="ListParagraph"/>
+        <w:ind w:left="0"/>
+        <w:rPr>
+          <w:rFonts w:cs="Segoe UI"/>
+          <w:sz w:val="26"/>
+          <w:szCs w:val="26"/>
         </w:rPr>
       </w:pPr>
       <w:r>
         <w:rPr>
-          <w:rStyle w:val="Strong"/>
-          <w:rFonts w:cs="Segoe UI"/>
-          <w:b w:val="0"/>
-          <w:color w:val="333333"/>
-          <w:szCs w:val="24"/>
-        </w:rPr>
-        <w:t>Subnet mask: 255.255.255.0</w:t>
+          <w:rFonts w:cs="Segoe UI"/>
+          <w:sz w:val="26"/>
+          <w:szCs w:val="26"/>
+        </w:rPr>
+        <w:t xml:space="preserve">Download webstorm về máy: </w:t>
+      </w:r>
+      <w:hyperlink r:id="rId26" w:history="1">
+        <w:r>
+          <w:rPr>
+            <w:rStyle w:val="Hyperlink"/>
+            <w:rFonts w:cs="Segoe UI"/>
+            <w:sz w:val="26"/>
+            <w:szCs w:val="26"/>
+          </w:rPr>
+          <w:t>https://www.jetbrains.com/webstorm/</w:t>
+        </w:r>
+      </w:hyperlink>
+    </w:p>
+    <w:p>
+      <w:pPr>
+        <w:pStyle w:val="ListParagraph"/>
+        <w:ind w:left="0"/>
+        <w:rPr>
+          <w:noProof/>
+        </w:rPr>
+      </w:pPr>
+    </w:p>
+    <w:p>
+      <w:pPr>
+        <w:pStyle w:val="ListParagraph"/>
+        <w:ind w:left="0"/>
+        <w:rPr>
+          <w:rFonts w:cs="Segoe UI"/>
+          <w:b/>
+          <w:sz w:val="26"/>
+          <w:szCs w:val="26"/>
+        </w:rPr>
+      </w:pPr>
+      <w:r>
+        <w:rPr>
+          <w:noProof/>
+        </w:rPr>
+        <w:lastRenderedPageBreak/>
+        <w:drawing>
+          <wp:inline distT="0" distB="0" distL="0" distR="0" wp14:anchorId="56EC8394" wp14:editId="32713323">
+            <wp:extent cx="6400800" cy="3598545"/>
+            <wp:effectExtent l="0" t="0" r="0" b="0"/>
+            <wp:docPr id="12" name="Picture 12"/>
+            <wp:cNvGraphicFramePr>
+              <a:graphicFrameLocks xmlns:a="http://schemas.openxmlformats.org/drawingml/2006/main" noChangeAspect="1"/>
+            </wp:cNvGraphicFramePr>
+            <a:graphic xmlns:a="http://schemas.openxmlformats.org/drawingml/2006/main">
+              <a:graphicData uri="http://schemas.openxmlformats.org/drawingml/2006/picture">
+                <pic:pic xmlns:pic="http://schemas.openxmlformats.org/drawingml/2006/picture">
+                  <pic:nvPicPr>
+                    <pic:cNvPr id="1" name=""/>
+                    <pic:cNvPicPr/>
+                  </pic:nvPicPr>
+                  <pic:blipFill>
+                    <a:blip r:embed="rId27"/>
+                    <a:stretch>
+                      <a:fillRect/>
+                    </a:stretch>
+                  </pic:blipFill>
+                  <pic:spPr>
+                    <a:xfrm>
+                      <a:off x="0" y="0"/>
+                      <a:ext cx="6400800" cy="3598545"/>
+                    </a:xfrm>
+                    <a:prstGeom prst="rect">
+                      <a:avLst/>
+                    </a:prstGeom>
+                  </pic:spPr>
+                </pic:pic>
+              </a:graphicData>
+            </a:graphic>
+          </wp:inline>
+        </w:drawing>
       </w:r>
     </w:p>
     <w:p>
       <w:pPr>
-        <w:jc w:val="left"/>
-        <w:rPr>
-          <w:rFonts w:cs="Segoe UI"/>
-          <w:color w:val="333333"/>
-          <w:szCs w:val="24"/>
+        <w:pStyle w:val="ListParagraph"/>
+        <w:ind w:left="0"/>
+        <w:rPr>
+          <w:rFonts w:cs="Segoe UI"/>
+          <w:sz w:val="26"/>
+          <w:szCs w:val="26"/>
         </w:rPr>
       </w:pPr>
       <w:r>
         <w:rPr>
-          <w:rStyle w:val="Strong"/>
-          <w:rFonts w:cs="Segoe UI"/>
-          <w:b w:val="0"/>
-          <w:color w:val="333333"/>
-          <w:szCs w:val="24"/>
-        </w:rPr>
-        <w:lastRenderedPageBreak/>
-        <w:t>Default router: 192.168.6.254</w:t>
+          <w:rFonts w:cs="Segoe UI"/>
+          <w:sz w:val="26"/>
+          <w:szCs w:val="26"/>
+        </w:rPr>
+        <w:t>Bấm vào nút download để down file cài đặt về máy</w:t>
       </w:r>
     </w:p>
     <w:p>
       <w:pPr>
-        <w:jc w:val="left"/>
-        <w:rPr>
-          <w:rFonts w:cs="Segoe UI"/>
-          <w:b/>
-          <w:color w:val="333333"/>
-          <w:szCs w:val="24"/>
+        <w:pStyle w:val="ListParagraph"/>
+        <w:ind w:left="0"/>
+        <w:rPr>
+          <w:rFonts w:cs="Segoe UI"/>
+          <w:sz w:val="26"/>
+          <w:szCs w:val="26"/>
         </w:rPr>
       </w:pPr>
       <w:r>
         <w:rPr>
-          <w:rStyle w:val="Strong"/>
-          <w:rFonts w:cs="Segoe UI"/>
-          <w:b w:val="0"/>
-          <w:color w:val="333333"/>
-          <w:szCs w:val="24"/>
-        </w:rPr>
-        <w:t>Local DNS server: 192.168.6.2</w:t>
+          <w:rFonts w:cs="Segoe UI"/>
+          <w:sz w:val="26"/>
+          <w:szCs w:val="26"/>
+        </w:rPr>
+        <w:t>Chạy file webstorm mới down về, làm theo hướng dẫn để cài đặt.</w:t>
       </w:r>
     </w:p>
+    <w:bookmarkEnd w:id="3"/>
     <w:p>
       <w:pPr>
-        <w:jc w:val="left"/>
-        <w:rPr>
-          <w:rFonts w:cs="Segoe UI"/>
-          <w:color w:val="231F20"/>
-          <w:szCs w:val="24"/>
-        </w:rPr>
-      </w:pPr>
-      <w:r>
-        <w:rPr>
-          <w:rFonts w:cs="Segoe UI"/>
-          <w:color w:val="231F20"/>
-          <w:szCs w:val="24"/>
-        </w:rPr>
-        <w:br/>
-        <w:t xml:space="preserve">R15. </w:t>
-      </w:r>
-      <w:r>
-        <w:rPr>
-          <w:rFonts w:cs="Segoe UI"/>
-          <w:color w:val="231F20"/>
-          <w:szCs w:val="24"/>
-        </w:rPr>
-        <w:t>Giả sử có ba router giữa một máy chủ nguồn và một máy chủ lưu trữ đích. Bỏ qua sự phân mảnh, một gói tin IP được gửi từ máy chủ lưu trữ đến máy chủ đích sẽ đi qua bao nhiêu giao diện? Làm thế nào nhiều bảng chuyển tiếp sẽ được lập chỉ mục để di chuyển các gói tin từ nguồn đến đích?</w:t>
-      </w:r>
-    </w:p>
-    <w:p>
-      <w:pPr>
-        <w:jc w:val="left"/>
-        <w:rPr>
-          <w:rFonts w:eastAsia="Times New Roman" w:cs="Segoe UI"/>
-          <w:color w:val="333333"/>
-          <w:szCs w:val="24"/>
-        </w:rPr>
-      </w:pPr>
-      <w:r>
-        <w:rPr>
-          <w:rFonts w:eastAsia="Times New Roman" w:cs="Segoe UI"/>
-          <w:color w:val="333333"/>
-          <w:szCs w:val="24"/>
-        </w:rPr>
-        <w:t>Một gói tin IP được gửi từ máy chủ lưu trữ nguồn tới máy chủ đích sẽ đi qua 8 giao diện.</w:t>
-      </w:r>
-    </w:p>
-    <w:p>
-      <w:pPr>
-        <w:jc w:val="left"/>
-        <w:rPr>
-          <w:rFonts w:eastAsia="Times New Roman" w:cs="Segoe UI"/>
-          <w:color w:val="333333"/>
-          <w:szCs w:val="24"/>
-        </w:rPr>
-      </w:pPr>
-      <w:r>
-        <w:rPr>
-          <w:rFonts w:eastAsia="Times New Roman" w:cs="Segoe UI"/>
-          <w:color w:val="333333"/>
-          <w:szCs w:val="24"/>
-        </w:rPr>
-        <w:t>• 3 bảng chuyển tiếp sẽ được lập chỉ mục để di chuyển datagram từ nguồn đến đích.</w:t>
-      </w:r>
-    </w:p>
-    <w:p>
-      <w:pPr>
-        <w:tabs>
-          <w:tab w:val="left" w:pos="2325"/>
-        </w:tabs>
-        <w:jc w:val="left"/>
-        <w:rPr>
-          <w:rFonts w:cs="Segoe UI"/>
-          <w:b/>
-          <w:color w:val="231F20"/>
-          <w:szCs w:val="24"/>
-        </w:rPr>
-      </w:pPr>
-      <w:r>
-        <w:rPr>
-          <w:rFonts w:cs="Segoe UI"/>
-          <w:color w:val="231F20"/>
-          <w:szCs w:val="24"/>
-        </w:rPr>
-        <w:tab/>
-      </w:r>
-      <w:r>
-        <w:rPr>
-          <w:rFonts w:cs="Segoe UI"/>
-          <w:b/>
-          <w:color w:val="231F20"/>
-          <w:szCs w:val="24"/>
-        </w:rPr>
-        <w:br/>
-        <w:t xml:space="preserve">R16. </w:t>
-      </w:r>
-      <w:r>
-        <w:rPr>
-          <w:rFonts w:cs="Segoe UI"/>
-          <w:b/>
-          <w:color w:val="231F20"/>
-          <w:szCs w:val="24"/>
-        </w:rPr>
-        <w:t>Giả sử một ứng dụng tạo ra các khối có 40 byte dữ liệu mỗ</w:t>
-      </w:r>
-      <w:r>
-        <w:rPr>
-          <w:rFonts w:cs="Segoe UI"/>
-          <w:b/>
-          <w:color w:val="231F20"/>
-          <w:szCs w:val="24"/>
-        </w:rPr>
-        <w:t xml:space="preserve">i 20 msec, </w:t>
-      </w:r>
-      <w:r>
-        <w:rPr>
-          <w:rFonts w:cs="Segoe UI"/>
-          <w:b/>
-          <w:color w:val="231F20"/>
-          <w:szCs w:val="24"/>
-        </w:rPr>
-        <w:t>và mỗi đoạn được đóng gói trong một phân đoạn TCP và sau đó là mộ</w:t>
-      </w:r>
-      <w:r>
-        <w:rPr>
-          <w:rFonts w:cs="Segoe UI"/>
-          <w:b/>
-          <w:color w:val="231F20"/>
-          <w:szCs w:val="24"/>
-        </w:rPr>
-        <w:t xml:space="preserve">t gói tin IP. </w:t>
-      </w:r>
-      <w:r>
-        <w:rPr>
-          <w:rFonts w:cs="Segoe UI"/>
-          <w:b/>
-          <w:color w:val="231F20"/>
-          <w:szCs w:val="24"/>
-        </w:rPr>
-        <w:t>Tỷ lệ phần trăm của mỗi gói tin sẽ là trên không, và tỷ lệ phầ</w:t>
-      </w:r>
-      <w:r>
-        <w:rPr>
-          <w:rFonts w:cs="Segoe UI"/>
-          <w:b/>
-          <w:color w:val="231F20"/>
-          <w:szCs w:val="24"/>
-        </w:rPr>
-        <w:t xml:space="preserve">n trăm </w:t>
-      </w:r>
-      <w:r>
-        <w:rPr>
-          <w:rFonts w:cs="Segoe UI"/>
-          <w:b/>
-          <w:color w:val="231F20"/>
-          <w:szCs w:val="24"/>
-        </w:rPr>
-        <w:t>sẽ là dữ liệu ứng dụng?</w:t>
-      </w:r>
-    </w:p>
-    <w:p>
-      <w:pPr>
-        <w:jc w:val="left"/>
-        <w:rPr>
-          <w:rFonts w:cs="Segoe UI"/>
-          <w:color w:val="333333"/>
-          <w:szCs w:val="24"/>
-        </w:rPr>
-      </w:pPr>
-      <w:r>
-        <w:rPr>
-          <w:rFonts w:cs="Segoe UI"/>
-          <w:color w:val="333333"/>
-          <w:szCs w:val="24"/>
-        </w:rPr>
-        <w:t>Cho dữ liệu:</w:t>
-      </w:r>
-    </w:p>
-    <w:p>
-      <w:pPr>
-        <w:jc w:val="left"/>
-        <w:rPr>
-          <w:rFonts w:cs="Segoe UI"/>
-          <w:color w:val="333333"/>
-          <w:szCs w:val="24"/>
-        </w:rPr>
-      </w:pPr>
-      <w:r>
-        <w:rPr>
-          <w:rFonts w:cs="Segoe UI"/>
-          <w:color w:val="333333"/>
-          <w:szCs w:val="24"/>
-        </w:rPr>
-        <w:t>Giả sử một ứng dụng tạo ra các khối có 40 byte dữ liệu mỗi 20 msec, và mỗi đoạn được đóng gói trong một phân đoạn TCP và sau đó là một gói tin IP</w:t>
-      </w:r>
-    </w:p>
-    <w:p>
-      <w:pPr>
-        <w:jc w:val="left"/>
-        <w:rPr>
-          <w:rFonts w:cs="Segoe UI"/>
-          <w:color w:val="333333"/>
-          <w:szCs w:val="24"/>
-        </w:rPr>
-      </w:pPr>
-      <w:r>
-        <w:rPr>
-          <w:rFonts w:cs="Segoe UI"/>
-          <w:color w:val="333333"/>
-          <w:szCs w:val="24"/>
-        </w:rPr>
-        <w:t>Điều đó có nghĩa, phân đoạn TCP và datagram IP là 20 byte mỗi.</w:t>
-      </w:r>
-    </w:p>
-    <w:p>
-      <w:pPr>
-        <w:jc w:val="left"/>
-        <w:rPr>
-          <w:rFonts w:cs="Segoe UI"/>
-          <w:color w:val="333333"/>
-          <w:szCs w:val="24"/>
-        </w:rPr>
-      </w:pPr>
-      <w:r>
-        <w:rPr>
-          <w:rFonts w:cs="Segoe UI"/>
-          <w:color w:val="333333"/>
-          <w:szCs w:val="24"/>
-        </w:rPr>
-        <w:t>Giả sử để thêm vào 40 byte cho mỗi đoạn làm cho 2 * 40 = 80 byte tổng số.</w:t>
-      </w:r>
-    </w:p>
-    <w:p>
-      <w:pPr>
-        <w:jc w:val="left"/>
-        <w:rPr>
-          <w:rFonts w:cs="Segoe UI"/>
-          <w:color w:val="333333"/>
-          <w:szCs w:val="24"/>
-        </w:rPr>
-      </w:pPr>
-      <w:r>
-        <w:rPr>
-          <w:rFonts w:cs="Segoe UI"/>
-          <w:color w:val="333333"/>
-          <w:szCs w:val="24"/>
-        </w:rPr>
-        <w:t>Người đứng đầu là 40 trong tổng số 80, nghĩa là 50%.</w:t>
-      </w:r>
-    </w:p>
-    <w:p>
-      <w:pPr>
-        <w:jc w:val="left"/>
-        <w:rPr>
-          <w:rFonts w:cs="Segoe UI"/>
-          <w:color w:val="333333"/>
-          <w:szCs w:val="24"/>
-        </w:rPr>
-      </w:pPr>
-      <w:r>
-        <w:rPr>
-          <w:rFonts w:cs="Segoe UI"/>
-          <w:color w:val="333333"/>
-          <w:szCs w:val="24"/>
-        </w:rPr>
-        <w:t>Vì vậy, tỷ lệ phần trăm sẽ được áp dụng dữ liệu 50%</w:t>
-      </w:r>
-    </w:p>
-    <w:p>
-      <w:pPr>
-        <w:jc w:val="left"/>
-        <w:rPr>
-          <w:rFonts w:cs="Segoe UI"/>
-          <w:b/>
-          <w:color w:val="231F20"/>
-          <w:szCs w:val="24"/>
-        </w:rPr>
-      </w:pPr>
-      <w:r>
-        <w:rPr>
-          <w:rFonts w:cs="Segoe UI"/>
-          <w:b/>
-          <w:color w:val="231F20"/>
-          <w:szCs w:val="24"/>
-        </w:rPr>
-        <w:br/>
-      </w:r>
-      <w:r>
-        <w:rPr>
-          <w:rFonts w:cs="Segoe UI"/>
-          <w:b/>
-          <w:color w:val="231F20"/>
-          <w:szCs w:val="24"/>
-        </w:rPr>
-        <w:t>R17. Giả sử Host A gửi Host B một đoạn TCP đóng gói trong một gói tin IP.</w:t>
-      </w:r>
-    </w:p>
-    <w:p>
-      <w:pPr>
-        <w:jc w:val="left"/>
-        <w:rPr>
-          <w:rFonts w:cs="Segoe UI"/>
-          <w:b/>
-          <w:color w:val="231F20"/>
-          <w:szCs w:val="24"/>
-        </w:rPr>
-      </w:pPr>
-      <w:r>
-        <w:rPr>
-          <w:rFonts w:cs="Segoe UI"/>
-          <w:b/>
-          <w:color w:val="231F20"/>
-          <w:szCs w:val="24"/>
-        </w:rPr>
-        <w:t>Khi Host B nhận được datagram, làm thế nào để lớp mạng trong Host B biết nó nên vượt qua các phân đoạn (có nghĩa là, payload của datagram) để TCP chứ không phải là UDP hay cái gì khác?</w:t>
-      </w:r>
-    </w:p>
-    <w:p>
-      <w:pPr>
-        <w:jc w:val="left"/>
-        <w:rPr>
-          <w:rFonts w:eastAsia="Times New Roman" w:cs="Segoe UI"/>
-          <w:color w:val="333333"/>
-          <w:szCs w:val="24"/>
-        </w:rPr>
-      </w:pPr>
-      <w:r>
-        <w:rPr>
-          <w:rFonts w:eastAsia="Times New Roman" w:cs="Segoe UI"/>
-          <w:color w:val="333333"/>
-          <w:szCs w:val="24"/>
-        </w:rPr>
-        <w:t>• Giả sử Host A gửi Host B một đoạn TCP đóng gói trong một gói tin IP. Điều đó có nghĩa, lĩnh vực 8-bit.</w:t>
-      </w:r>
-    </w:p>
-    <w:p>
-      <w:pPr>
-        <w:jc w:val="left"/>
-        <w:rPr>
-          <w:rFonts w:cs="Segoe UI"/>
-          <w:color w:val="231F20"/>
-          <w:szCs w:val="24"/>
-        </w:rPr>
-      </w:pPr>
-      <w:r>
-        <w:rPr>
-          <w:rFonts w:eastAsia="Times New Roman" w:cs="Segoe UI"/>
-          <w:color w:val="333333"/>
-          <w:szCs w:val="24"/>
-        </w:rPr>
-        <w:t>Nếu Host B nhận được gói tin, thì gói tin Host A sẽ gửi một phân đoạn TCP. Sau đó, lớp mạng truyền dữ liệu tới TCP trong Host B.</w:t>
-      </w:r>
-      <w:r>
-        <w:rPr>
-          <w:rFonts w:cs="Segoe UI"/>
-          <w:color w:val="231F20"/>
-          <w:szCs w:val="24"/>
-        </w:rPr>
-        <w:br/>
-      </w:r>
-      <w:r>
-        <w:rPr>
-          <w:rFonts w:cs="Segoe UI"/>
-          <w:b/>
-          <w:color w:val="231F20"/>
-          <w:szCs w:val="24"/>
-        </w:rPr>
-        <w:t xml:space="preserve">R18. Giả sử bạn mua một router không dây và kết nối nó với modem cáp của bạn.Cũng </w:t>
-      </w:r>
-      <w:r>
-        <w:rPr>
-          <w:rFonts w:cs="Segoe UI"/>
-          <w:b/>
-          <w:color w:val="231F20"/>
-          <w:szCs w:val="24"/>
-        </w:rPr>
-        <w:lastRenderedPageBreak/>
-        <w:t>giả sử rằng ISP của bạn tự động chỉ định thiết bị được kết nối của bạ</w:t>
-      </w:r>
-      <w:r>
-        <w:rPr>
-          <w:rFonts w:cs="Segoe UI"/>
-          <w:b/>
-          <w:color w:val="231F20"/>
-          <w:szCs w:val="24"/>
-        </w:rPr>
-        <w:t>n (</w:t>
-      </w:r>
-      <w:r>
-        <w:rPr>
-          <w:rFonts w:cs="Segoe UI"/>
-          <w:b/>
-          <w:color w:val="231F20"/>
-          <w:szCs w:val="24"/>
-        </w:rPr>
-        <w:t>là, bộ định tuyến không dây của bạn) một địa chỉ IP. Cũng giả sử bạ</w:t>
-      </w:r>
-      <w:r>
-        <w:rPr>
-          <w:rFonts w:cs="Segoe UI"/>
-          <w:b/>
-          <w:color w:val="231F20"/>
-          <w:szCs w:val="24"/>
-        </w:rPr>
-        <w:t xml:space="preserve">n có năm máy tính cá nhân </w:t>
-      </w:r>
-      <w:r>
-        <w:rPr>
-          <w:rFonts w:cs="Segoe UI"/>
-          <w:b/>
-          <w:color w:val="231F20"/>
-          <w:szCs w:val="24"/>
-        </w:rPr>
-        <w:t>ở nhà dùng 802.11 để kết nối không dây với bộ định tuyến không dây của bạ</w:t>
-      </w:r>
-      <w:r>
-        <w:rPr>
-          <w:rFonts w:cs="Segoe UI"/>
-          <w:b/>
-          <w:color w:val="231F20"/>
-          <w:szCs w:val="24"/>
-        </w:rPr>
-        <w:t xml:space="preserve">n. Làm sao </w:t>
-      </w:r>
-      <w:r>
-        <w:rPr>
-          <w:rFonts w:cs="Segoe UI"/>
-          <w:b/>
-          <w:color w:val="231F20"/>
-          <w:szCs w:val="24"/>
-        </w:rPr>
-        <w:t>là địa chỉ IP được gán cho năm máy tính cá nhân? Router không dây có sử dụ</w:t>
-      </w:r>
-      <w:r>
-        <w:rPr>
-          <w:rFonts w:cs="Segoe UI"/>
-          <w:b/>
-          <w:color w:val="231F20"/>
-          <w:szCs w:val="24"/>
-        </w:rPr>
-        <w:t xml:space="preserve">ng NAT không? </w:t>
-      </w:r>
-      <w:r>
-        <w:rPr>
-          <w:rFonts w:cs="Segoe UI"/>
-          <w:b/>
-          <w:color w:val="231F20"/>
-          <w:szCs w:val="24"/>
-        </w:rPr>
-        <w:t>Tại sao hoặc tại sao không?</w:t>
-      </w:r>
-    </w:p>
-    <w:p>
-      <w:pPr>
-        <w:jc w:val="left"/>
-        <w:rPr>
-          <w:rFonts w:cs="Segoe UI"/>
-          <w:color w:val="231F20"/>
-          <w:szCs w:val="24"/>
-        </w:rPr>
-      </w:pPr>
-      <w:r>
-        <w:rPr>
-          <w:rFonts w:cs="Segoe UI"/>
-          <w:color w:val="231F20"/>
-          <w:szCs w:val="24"/>
-        </w:rPr>
-        <w:t>Thông thường, router không dây bao gồm một máy chủ DHCP. DHCP được sử dụng để gán địa chỉ IP cho 5 máy tính và giao diện router. Vâng, nó cũng sử dụng NAT (Network Address Translation) vì nó chỉ nhận được một địa chỉ IP từ ISP.</w:t>
-      </w:r>
-    </w:p>
-    <w:p>
-      <w:pPr>
-        <w:jc w:val="left"/>
-        <w:rPr>
-          <w:rFonts w:cs="Segoe UI"/>
-          <w:b/>
-          <w:color w:val="231F20"/>
-          <w:szCs w:val="24"/>
-        </w:rPr>
-      </w:pPr>
-      <w:r>
-        <w:rPr>
-          <w:rFonts w:cs="Segoe UI"/>
-          <w:b/>
-          <w:color w:val="231F20"/>
-          <w:szCs w:val="24"/>
-        </w:rPr>
-        <w:t>P4. Xem xét mạng dưới đây.</w:t>
-      </w:r>
-    </w:p>
-    <w:p>
-      <w:pPr>
-        <w:jc w:val="left"/>
-        <w:rPr>
-          <w:rFonts w:cs="Segoe UI"/>
-          <w:b/>
-          <w:color w:val="231F20"/>
-          <w:szCs w:val="24"/>
-        </w:rPr>
-      </w:pPr>
-      <w:r>
-        <w:rPr>
-          <w:rFonts w:cs="Segoe UI"/>
-          <w:b/>
-          <w:color w:val="231F20"/>
-          <w:szCs w:val="24"/>
-        </w:rPr>
-        <w:t>a. Giả sử rằng mạng này là một mạng lưới datagram. Hiển thị chuyển tiế</w:t>
-      </w:r>
-      <w:r>
-        <w:rPr>
-          <w:rFonts w:cs="Segoe UI"/>
-          <w:b/>
-          <w:color w:val="231F20"/>
-          <w:szCs w:val="24"/>
-        </w:rPr>
-        <w:t xml:space="preserve">p </w:t>
-      </w:r>
-      <w:r>
-        <w:rPr>
-          <w:rFonts w:cs="Segoe UI"/>
-          <w:b/>
-          <w:color w:val="231F20"/>
-          <w:szCs w:val="24"/>
-        </w:rPr>
-        <w:t>bảng trong bộ định tuyến A, sao cho mọi lưu lượng truy cập đến máy chủ H3 được chuyển tiế</w:t>
-      </w:r>
-      <w:r>
-        <w:rPr>
-          <w:rFonts w:cs="Segoe UI"/>
-          <w:b/>
-          <w:color w:val="231F20"/>
-          <w:szCs w:val="24"/>
-        </w:rPr>
-        <w:t xml:space="preserve">p </w:t>
-      </w:r>
-      <w:r>
-        <w:rPr>
-          <w:rFonts w:cs="Segoe UI"/>
-          <w:b/>
-          <w:color w:val="231F20"/>
-          <w:szCs w:val="24"/>
-        </w:rPr>
-        <w:t>thông qua giao diện 3.</w:t>
-      </w:r>
-    </w:p>
-    <w:p>
-      <w:pPr>
-        <w:jc w:val="left"/>
-        <w:rPr>
-          <w:rFonts w:cs="Segoe UI"/>
-          <w:b/>
-          <w:color w:val="231F20"/>
-          <w:szCs w:val="24"/>
-        </w:rPr>
-      </w:pPr>
-      <w:r>
-        <w:rPr>
-          <w:rFonts w:cs="Segoe UI"/>
-          <w:b/>
-          <w:color w:val="231F20"/>
-          <w:szCs w:val="24"/>
-        </w:rPr>
-        <w:t>b. Giả sử rằng mạng này là một mạng lưới datagram. Bạn có thể viết ra mộ</w:t>
-      </w:r>
-      <w:r>
-        <w:rPr>
-          <w:rFonts w:cs="Segoe UI"/>
-          <w:b/>
-          <w:color w:val="231F20"/>
-          <w:szCs w:val="24"/>
-        </w:rPr>
-        <w:t xml:space="preserve">t </w:t>
-      </w:r>
-      <w:r>
-        <w:rPr>
-          <w:rFonts w:cs="Segoe UI"/>
-          <w:b/>
-          <w:color w:val="231F20"/>
-          <w:szCs w:val="24"/>
-        </w:rPr>
-        <w:t>chuyển tiếp bảng trong bộ định tuyến A, sao cho tất cả lưu lượng truy cập từ H1 được định vị để lưu trữ</w:t>
-      </w:r>
-      <w:r>
-        <w:rPr>
-          <w:rFonts w:cs="Segoe UI"/>
-          <w:b/>
-          <w:color w:val="231F20"/>
-          <w:szCs w:val="24"/>
-        </w:rPr>
-        <w:t xml:space="preserve"> </w:t>
-      </w:r>
-      <w:r>
-        <w:rPr>
-          <w:rFonts w:cs="Segoe UI"/>
-          <w:b/>
-          <w:color w:val="231F20"/>
-          <w:szCs w:val="24"/>
-        </w:rPr>
-        <w:t>H3 đượ</w:t>
-      </w:r>
-      <w:r>
-        <w:rPr>
-          <w:rFonts w:cs="Segoe UI"/>
-          <w:b/>
-          <w:color w:val="231F20"/>
-          <w:szCs w:val="24"/>
-        </w:rPr>
-        <w:t xml:space="preserve">c </w:t>
-      </w:r>
-      <w:r>
-        <w:rPr>
-          <w:rFonts w:cs="Segoe UI"/>
-          <w:b/>
-          <w:color w:val="231F20"/>
-          <w:szCs w:val="24"/>
-        </w:rPr>
-        <w:t>chuyển tiếp qua giao diện 3, trong khi tất cả lưu lượng truy cập từ H2 đế</w:t>
-      </w:r>
-      <w:r>
-        <w:rPr>
-          <w:rFonts w:cs="Segoe UI"/>
-          <w:b/>
-          <w:color w:val="231F20"/>
-          <w:szCs w:val="24"/>
-        </w:rPr>
-        <w:t xml:space="preserve">n </w:t>
-      </w:r>
-      <w:r>
-        <w:rPr>
-          <w:rFonts w:cs="Segoe UI"/>
-          <w:b/>
-          <w:color w:val="231F20"/>
-          <w:szCs w:val="24"/>
-        </w:rPr>
-        <w:t>máy chủ H3 được chuyển tiếp thông qua giao diện 4? (Gợi ý: đây là một câu hỏi lừa.)</w:t>
-      </w:r>
-    </w:p>
-    <w:p>
-      <w:pPr>
-        <w:jc w:val="left"/>
-        <w:rPr>
-          <w:rFonts w:cs="Segoe UI"/>
-          <w:b/>
-          <w:color w:val="231F20"/>
-          <w:szCs w:val="24"/>
-        </w:rPr>
-      </w:pPr>
-      <w:r>
-        <w:rPr>
-          <w:rFonts w:cs="Segoe UI"/>
-          <w:b/>
-          <w:color w:val="231F20"/>
-          <w:szCs w:val="24"/>
-        </w:rPr>
-        <w:t>c. Bây giờ giả sử rằng mạng này là một mạng lưới mạch ảo và rằ</w:t>
-      </w:r>
-      <w:r>
-        <w:rPr>
-          <w:rFonts w:cs="Segoe UI"/>
-          <w:b/>
-          <w:color w:val="231F20"/>
-          <w:szCs w:val="24"/>
-        </w:rPr>
-        <w:t xml:space="preserve">ng có </w:t>
-      </w:r>
-      <w:r>
-        <w:rPr>
-          <w:rFonts w:cs="Segoe UI"/>
-          <w:b/>
-          <w:color w:val="231F20"/>
-          <w:szCs w:val="24"/>
-        </w:rPr>
-        <w:t>một cuộc gọi liên tục giữa H1 và H3, và một cuộc gọi liên tục giữ</w:t>
-      </w:r>
-      <w:r>
-        <w:rPr>
-          <w:rFonts w:cs="Segoe UI"/>
-          <w:b/>
-          <w:color w:val="231F20"/>
-          <w:szCs w:val="24"/>
-        </w:rPr>
-        <w:t xml:space="preserve">a </w:t>
-      </w:r>
-      <w:r>
-        <w:rPr>
-          <w:rFonts w:cs="Segoe UI"/>
-          <w:b/>
-          <w:color w:val="231F20"/>
-          <w:szCs w:val="24"/>
-        </w:rPr>
-        <w:t>H2 và H3. Viết xuống một bảng chuyển tiế</w:t>
-      </w:r>
-      <w:r>
-        <w:rPr>
-          <w:rFonts w:cs="Segoe UI"/>
-          <w:b/>
-          <w:color w:val="231F20"/>
-          <w:szCs w:val="24"/>
-        </w:rPr>
-        <w:t xml:space="preserve">p trong </w:t>
-      </w:r>
-      <w:r>
-        <w:rPr>
-          <w:rFonts w:cs="Segoe UI"/>
-          <w:b/>
-          <w:color w:val="231F20"/>
-          <w:szCs w:val="24"/>
-        </w:rPr>
-        <w:t>router A, sao cho tất cả lưu lượng truy cậ</w:t>
-      </w:r>
-      <w:r>
-        <w:rPr>
-          <w:rFonts w:cs="Segoe UI"/>
-          <w:b/>
-          <w:color w:val="231F20"/>
-          <w:szCs w:val="24"/>
-        </w:rPr>
-        <w:t xml:space="preserve">p </w:t>
-      </w:r>
-      <w:r>
-        <w:rPr>
-          <w:rFonts w:cs="Segoe UI"/>
-          <w:b/>
-          <w:color w:val="231F20"/>
-          <w:szCs w:val="24"/>
-        </w:rPr>
-        <w:t>từ H1 định hướng để lưu trữ H3 được chuyển tiế</w:t>
-      </w:r>
-      <w:r>
-        <w:rPr>
-          <w:rFonts w:cs="Segoe UI"/>
-          <w:b/>
-          <w:color w:val="231F20"/>
-          <w:szCs w:val="24"/>
-        </w:rPr>
-        <w:t xml:space="preserve">p </w:t>
-      </w:r>
-      <w:r>
-        <w:rPr>
-          <w:rFonts w:cs="Segoe UI"/>
-          <w:b/>
-          <w:color w:val="231F20"/>
-          <w:szCs w:val="24"/>
-        </w:rPr>
-        <w:t>thông qua giao diện 3, trong khi tất cả</w:t>
-      </w:r>
-      <w:r>
-        <w:rPr>
-          <w:rFonts w:cs="Segoe UI"/>
-          <w:b/>
-          <w:color w:val="231F20"/>
-          <w:szCs w:val="24"/>
-        </w:rPr>
-        <w:t xml:space="preserve"> </w:t>
-      </w:r>
-      <w:r>
-        <w:rPr>
-          <w:rFonts w:cs="Segoe UI"/>
-          <w:b/>
-          <w:color w:val="231F20"/>
-          <w:szCs w:val="24"/>
-        </w:rPr>
-        <w:t>lưu lượng truy cập từ H2 định để lưu trữ H3 được chuyển tiếp thông qua giao diện 4.</w:t>
-      </w:r>
-    </w:p>
-    <w:p>
-      <w:pPr>
-        <w:jc w:val="left"/>
-        <w:rPr>
-          <w:rFonts w:cs="Segoe UI"/>
-          <w:b/>
-          <w:color w:val="231F20"/>
-          <w:szCs w:val="24"/>
-        </w:rPr>
-      </w:pPr>
-      <w:r>
-        <w:rPr>
-          <w:rFonts w:cs="Segoe UI"/>
-          <w:b/>
-          <w:color w:val="231F20"/>
-          <w:szCs w:val="24"/>
-        </w:rPr>
-        <w:t>d. Giả sử kịch bản tương tự như (c), viết xuống các bảng chuyển tiế</w:t>
-      </w:r>
-      <w:r>
-        <w:rPr>
-          <w:rFonts w:cs="Segoe UI"/>
-          <w:b/>
-          <w:color w:val="231F20"/>
-          <w:szCs w:val="24"/>
-        </w:rPr>
-        <w:t xml:space="preserve">p trong </w:t>
-      </w:r>
-      <w:r>
-        <w:rPr>
-          <w:rFonts w:cs="Segoe UI"/>
-          <w:b/>
-          <w:color w:val="231F20"/>
-          <w:szCs w:val="24"/>
-        </w:rPr>
-        <w:t>các nút B, C, và D.</w:t>
-      </w:r>
-    </w:p>
-    <w:p>
-      <w:pPr>
-        <w:jc w:val="left"/>
-        <w:rPr>
-          <w:rFonts w:eastAsia="Times New Roman" w:cs="Segoe UI"/>
-          <w:bCs/>
-          <w:color w:val="333333"/>
-          <w:szCs w:val="24"/>
-        </w:rPr>
-      </w:pPr>
-      <w:r>
-        <w:rPr>
-          <w:rFonts w:eastAsia="Times New Roman" w:cs="Segoe UI"/>
-          <w:bCs/>
-          <w:color w:val="333333"/>
-          <w:szCs w:val="24"/>
-        </w:rPr>
-        <w:t>a)</w:t>
-      </w:r>
-    </w:p>
-    <w:p>
-      <w:pPr>
-        <w:jc w:val="left"/>
-        <w:rPr>
-          <w:rFonts w:eastAsia="Times New Roman" w:cs="Segoe UI"/>
-          <w:bCs/>
-          <w:color w:val="333333"/>
-          <w:szCs w:val="24"/>
-        </w:rPr>
-      </w:pPr>
-      <w:r>
-        <w:rPr>
-          <w:rFonts w:eastAsia="Times New Roman" w:cs="Segoe UI"/>
-          <w:bCs/>
-          <w:color w:val="333333"/>
-          <w:szCs w:val="24"/>
-        </w:rPr>
-        <w:t>Lấy dữ liệu và số liệu cho trước:</w:t>
-      </w:r>
-    </w:p>
-    <w:p>
-      <w:pPr>
-        <w:jc w:val="left"/>
-        <w:rPr>
-          <w:rFonts w:eastAsia="Times New Roman" w:cs="Segoe UI"/>
-          <w:bCs/>
-          <w:color w:val="333333"/>
-          <w:szCs w:val="24"/>
-        </w:rPr>
-      </w:pPr>
-      <w:r>
-        <w:rPr>
-          <w:rFonts w:eastAsia="Times New Roman" w:cs="Segoe UI"/>
-          <w:bCs/>
-          <w:color w:val="333333"/>
-          <w:szCs w:val="24"/>
-        </w:rPr>
-        <w:t>Giả sử rằng bảng chuyển tiếp trong bộ định tuyến A, sao cho tất cả lưu lượng đích đến máy chủ H3 được chuyển tiếp qua giao diện 3 trong mạng lưới dữ liệu.</w:t>
-      </w:r>
-    </w:p>
-    <w:p>
-      <w:pPr>
-        <w:jc w:val="left"/>
-        <w:rPr>
-          <w:rFonts w:eastAsia="Times New Roman" w:cs="Segoe UI"/>
-          <w:bCs/>
-          <w:color w:val="333333"/>
-          <w:szCs w:val="24"/>
-        </w:rPr>
-      </w:pPr>
-      <w:r>
-        <w:rPr>
-          <w:rFonts w:eastAsia="Times New Roman" w:cs="Segoe UI"/>
-          <w:bCs/>
-          <w:color w:val="333333"/>
-          <w:szCs w:val="24"/>
-        </w:rPr>
-        <w:t>Nó chứa đ</w:t>
-      </w:r>
-      <w:r>
-        <w:rPr>
-          <w:rFonts w:eastAsia="Times New Roman" w:cs="Segoe UI"/>
-          <w:bCs/>
-          <w:color w:val="333333"/>
-          <w:szCs w:val="24"/>
-        </w:rPr>
-        <w:t>ịa chỉ đích</w:t>
-      </w:r>
-    </w:p>
-    <w:p>
-      <w:pPr>
-        <w:jc w:val="left"/>
-        <w:rPr>
-          <w:rFonts w:eastAsia="Times New Roman" w:cs="Segoe UI"/>
-          <w:bCs/>
-          <w:color w:val="333333"/>
-          <w:szCs w:val="24"/>
-        </w:rPr>
-      </w:pPr>
-      <w:r>
-        <w:rPr>
-          <w:rFonts w:eastAsia="Times New Roman" w:cs="Segoe UI"/>
-          <w:bCs/>
-          <w:color w:val="333333"/>
-          <w:szCs w:val="24"/>
-        </w:rPr>
-        <w:t>Giao diện liên kết</w:t>
-      </w:r>
-    </w:p>
-    <w:p>
-      <w:pPr>
-        <w:jc w:val="left"/>
-        <w:rPr>
-          <w:rFonts w:eastAsia="Times New Roman" w:cs="Segoe UI"/>
-          <w:bCs/>
-          <w:color w:val="333333"/>
-          <w:szCs w:val="24"/>
-        </w:rPr>
-      </w:pPr>
-      <w:r>
-        <w:rPr>
-          <w:rFonts w:eastAsia="Times New Roman" w:cs="Segoe UI"/>
-          <w:bCs/>
-          <w:color w:val="333333"/>
-          <w:szCs w:val="24"/>
-        </w:rPr>
-        <w:t>Địa chỉ đích là H3 và liên kết giao diện là 3.</w:t>
-      </w:r>
-    </w:p>
-    <w:p>
-      <w:pPr>
-        <w:jc w:val="left"/>
-        <w:rPr>
-          <w:rFonts w:eastAsia="Times New Roman" w:cs="Segoe UI"/>
-          <w:bCs/>
-          <w:color w:val="333333"/>
-          <w:szCs w:val="24"/>
-        </w:rPr>
-      </w:pPr>
-      <w:r>
-        <w:rPr>
-          <w:rFonts w:eastAsia="Times New Roman" w:cs="Segoe UI"/>
-          <w:bCs/>
-          <w:color w:val="333333"/>
-          <w:szCs w:val="24"/>
-        </w:rPr>
-        <w:t>b)</w:t>
-      </w:r>
-    </w:p>
-    <w:p>
-      <w:pPr>
-        <w:jc w:val="left"/>
-        <w:rPr>
-          <w:rFonts w:eastAsia="Times New Roman" w:cs="Segoe UI"/>
-          <w:bCs/>
-          <w:color w:val="333333"/>
-          <w:szCs w:val="24"/>
-        </w:rPr>
-      </w:pPr>
-      <w:r>
-        <w:rPr>
-          <w:rFonts w:eastAsia="Times New Roman" w:cs="Segoe UI"/>
-          <w:bCs/>
-          <w:color w:val="333333"/>
-          <w:szCs w:val="24"/>
-        </w:rPr>
-        <w:lastRenderedPageBreak/>
-        <w:t>Không.</w:t>
-      </w:r>
-    </w:p>
-    <w:p>
-      <w:pPr>
-        <w:jc w:val="left"/>
-        <w:rPr>
-          <w:rFonts w:eastAsia="Times New Roman" w:cs="Segoe UI"/>
-          <w:bCs/>
-          <w:color w:val="333333"/>
-          <w:szCs w:val="24"/>
-        </w:rPr>
-      </w:pPr>
-      <w:r>
-        <w:rPr>
-          <w:rFonts w:eastAsia="Times New Roman" w:cs="Segoe UI"/>
-          <w:bCs/>
-          <w:color w:val="333333"/>
-          <w:szCs w:val="24"/>
-        </w:rPr>
-        <w:t>Không thể có bảng chuyển tiếp trong router A, sao cho tất cả lưu lượng từ H1 đến lưu trữ H3 được chuyển tiếp qua giao diện 3, trong khi tất cả lưu lượng từ H2 chuyển đến máy chủ H3 được chuyển tiếp qua giao diện 4.</w:t>
-      </w:r>
-    </w:p>
-    <w:p>
-      <w:pPr>
-        <w:jc w:val="left"/>
-        <w:rPr>
-          <w:rFonts w:eastAsia="Times New Roman" w:cs="Segoe UI"/>
-          <w:bCs/>
-          <w:color w:val="333333"/>
-          <w:szCs w:val="24"/>
-        </w:rPr>
-      </w:pPr>
-      <w:r>
-        <w:rPr>
-          <w:rFonts w:eastAsia="Times New Roman" w:cs="Segoe UI"/>
-          <w:bCs/>
-          <w:color w:val="333333"/>
-          <w:szCs w:val="24"/>
-        </w:rPr>
-        <w:t>c)</w:t>
-      </w:r>
-    </w:p>
-    <w:p>
-      <w:pPr>
-        <w:jc w:val="left"/>
-        <w:rPr>
-          <w:rFonts w:eastAsia="Times New Roman" w:cs="Segoe UI"/>
-          <w:bCs/>
-          <w:color w:val="333333"/>
-          <w:szCs w:val="24"/>
-        </w:rPr>
-      </w:pPr>
-      <w:r>
-        <w:rPr>
-          <w:rFonts w:eastAsia="Times New Roman" w:cs="Segoe UI"/>
-          <w:bCs/>
-          <w:color w:val="333333"/>
-          <w:szCs w:val="24"/>
-        </w:rPr>
-        <w:t>Giả sử rằng mạng này là một mạng lưới mạch ảo và có một cuộc gọi liên tục giữa H1 và H3, và một cuộc gọi đang diễn ra khác giữa H2 và H3.</w:t>
-      </w:r>
-    </w:p>
-    <w:p>
-      <w:pPr>
-        <w:jc w:val="left"/>
-        <w:rPr>
-          <w:rFonts w:eastAsia="Times New Roman" w:cs="Segoe UI"/>
-          <w:color w:val="333333"/>
-          <w:szCs w:val="24"/>
-        </w:rPr>
-      </w:pPr>
-      <w:r>
-        <w:rPr>
-          <w:rFonts w:eastAsia="Times New Roman" w:cs="Segoe UI"/>
-          <w:bCs/>
-          <w:color w:val="333333"/>
-          <w:szCs w:val="24"/>
-        </w:rPr>
-        <w:t>Sau khi quan sát rõ ràng, bảng chuyển tiếp trong router A, sao cho tất cả lưu lượng từ H1 đến lưu trữ H3 được chuyển tiếp qua giao diện 3, trong khi tất cả lưu lượng từ H2 được định vị để lưu trữ H3 được truyền qua giao diện 4 như sau:</w:t>
-      </w:r>
-    </w:p>
-    <w:tbl>
-      <w:tblPr>
-        <w:tblW w:w="8100" w:type="dxa"/>
-        <w:jc w:val="center"/>
-        <w:tblBorders>
-          <w:top w:val="outset" w:sz="6" w:space="0" w:color="auto"/>
-          <w:left w:val="outset" w:sz="6" w:space="0" w:color="auto"/>
-          <w:bottom w:val="outset" w:sz="6" w:space="0" w:color="auto"/>
-          <w:right w:val="outset" w:sz="6" w:space="0" w:color="auto"/>
-        </w:tblBorders>
-        <w:tblCellMar>
-          <w:left w:w="0" w:type="dxa"/>
-          <w:right w:w="0" w:type="dxa"/>
-        </w:tblCellMar>
-        <w:tblLook w:val="04A0" w:firstRow="1" w:lastRow="0" w:firstColumn="1" w:lastColumn="0" w:noHBand="0" w:noVBand="1"/>
-      </w:tblPr>
-      <w:tblGrid>
-        <w:gridCol w:w="2290"/>
-        <w:gridCol w:w="1735"/>
-        <w:gridCol w:w="2315"/>
-        <w:gridCol w:w="1760"/>
-      </w:tblGrid>
-      <w:tr>
-        <w:trPr>
-          <w:jc w:val="center"/>
-        </w:trPr>
-        <w:tc>
-          <w:tcPr>
-            <w:tcW w:w="0" w:type="auto"/>
-            <w:tcBorders>
-              <w:top w:val="outset" w:sz="6" w:space="0" w:color="auto"/>
-              <w:left w:val="outset" w:sz="6" w:space="0" w:color="auto"/>
-              <w:bottom w:val="outset" w:sz="6" w:space="0" w:color="auto"/>
-              <w:right w:val="outset" w:sz="6" w:space="0" w:color="auto"/>
-            </w:tcBorders>
-            <w:shd w:val="clear" w:color="auto" w:fill="auto"/>
-            <w:vAlign w:val="center"/>
-            <w:hideMark/>
-          </w:tcPr>
-          <w:p>
-            <w:pPr>
-              <w:jc w:val="left"/>
-              <w:rPr>
-                <w:rFonts w:eastAsia="Times New Roman" w:cs="Segoe UI"/>
-                <w:color w:val="333333"/>
-                <w:szCs w:val="24"/>
-              </w:rPr>
-            </w:pPr>
-            <w:r>
-              <w:rPr>
-                <w:rFonts w:eastAsia="Times New Roman" w:cs="Segoe UI"/>
-                <w:bCs/>
-                <w:color w:val="333333"/>
-                <w:szCs w:val="24"/>
-              </w:rPr>
-              <w:t>Incoming Interface</w:t>
-            </w:r>
-          </w:p>
-        </w:tc>
-        <w:tc>
-          <w:tcPr>
-            <w:tcW w:w="0" w:type="auto"/>
-            <w:tcBorders>
-              <w:top w:val="outset" w:sz="6" w:space="0" w:color="auto"/>
-              <w:left w:val="outset" w:sz="6" w:space="0" w:color="auto"/>
-              <w:bottom w:val="outset" w:sz="6" w:space="0" w:color="auto"/>
-              <w:right w:val="outset" w:sz="6" w:space="0" w:color="auto"/>
-            </w:tcBorders>
-            <w:shd w:val="clear" w:color="auto" w:fill="auto"/>
-            <w:vAlign w:val="center"/>
-            <w:hideMark/>
-          </w:tcPr>
-          <w:p>
-            <w:pPr>
-              <w:jc w:val="left"/>
-              <w:rPr>
-                <w:rFonts w:eastAsia="Times New Roman" w:cs="Segoe UI"/>
-                <w:color w:val="333333"/>
-                <w:szCs w:val="24"/>
-              </w:rPr>
-            </w:pPr>
-            <w:r>
-              <w:rPr>
-                <w:rFonts w:eastAsia="Times New Roman" w:cs="Segoe UI"/>
-                <w:bCs/>
-                <w:color w:val="333333"/>
-                <w:szCs w:val="24"/>
-              </w:rPr>
-              <w:t>Incoming VC#</w:t>
-            </w:r>
-          </w:p>
-        </w:tc>
-        <w:tc>
-          <w:tcPr>
-            <w:tcW w:w="0" w:type="auto"/>
-            <w:tcBorders>
-              <w:top w:val="outset" w:sz="6" w:space="0" w:color="auto"/>
-              <w:left w:val="outset" w:sz="6" w:space="0" w:color="auto"/>
-              <w:bottom w:val="outset" w:sz="6" w:space="0" w:color="auto"/>
-              <w:right w:val="outset" w:sz="6" w:space="0" w:color="auto"/>
-            </w:tcBorders>
-            <w:shd w:val="clear" w:color="auto" w:fill="auto"/>
-            <w:vAlign w:val="center"/>
-            <w:hideMark/>
-          </w:tcPr>
-          <w:p>
-            <w:pPr>
-              <w:jc w:val="left"/>
-              <w:rPr>
-                <w:rFonts w:eastAsia="Times New Roman" w:cs="Segoe UI"/>
-                <w:color w:val="333333"/>
-                <w:szCs w:val="24"/>
-              </w:rPr>
-            </w:pPr>
-            <w:r>
-              <w:rPr>
-                <w:rFonts w:eastAsia="Times New Roman" w:cs="Segoe UI"/>
-                <w:bCs/>
-                <w:color w:val="333333"/>
-                <w:szCs w:val="24"/>
-              </w:rPr>
-              <w:t>Outgoing Interface</w:t>
-            </w:r>
-          </w:p>
-        </w:tc>
-        <w:tc>
-          <w:tcPr>
-            <w:tcW w:w="0" w:type="auto"/>
-            <w:tcBorders>
-              <w:top w:val="outset" w:sz="6" w:space="0" w:color="auto"/>
-              <w:left w:val="outset" w:sz="6" w:space="0" w:color="auto"/>
-              <w:bottom w:val="outset" w:sz="6" w:space="0" w:color="auto"/>
-              <w:right w:val="outset" w:sz="6" w:space="0" w:color="auto"/>
-            </w:tcBorders>
-            <w:shd w:val="clear" w:color="auto" w:fill="auto"/>
-            <w:vAlign w:val="center"/>
-            <w:hideMark/>
-          </w:tcPr>
-          <w:p>
-            <w:pPr>
-              <w:jc w:val="left"/>
-              <w:rPr>
-                <w:rFonts w:eastAsia="Times New Roman" w:cs="Segoe UI"/>
-                <w:color w:val="333333"/>
-                <w:szCs w:val="24"/>
-              </w:rPr>
-            </w:pPr>
-            <w:r>
-              <w:rPr>
-                <w:rFonts w:eastAsia="Times New Roman" w:cs="Segoe UI"/>
-                <w:bCs/>
-                <w:color w:val="333333"/>
-                <w:szCs w:val="24"/>
-              </w:rPr>
-              <w:t>Outgoing VC#</w:t>
-            </w:r>
-          </w:p>
-        </w:tc>
-      </w:tr>
-      <w:tr>
-        <w:trPr>
-          <w:jc w:val="center"/>
-        </w:trPr>
-        <w:tc>
-          <w:tcPr>
-            <w:tcW w:w="0" w:type="auto"/>
-            <w:tcBorders>
-              <w:top w:val="outset" w:sz="6" w:space="0" w:color="auto"/>
-              <w:left w:val="outset" w:sz="6" w:space="0" w:color="auto"/>
-              <w:bottom w:val="outset" w:sz="6" w:space="0" w:color="auto"/>
-              <w:right w:val="outset" w:sz="6" w:space="0" w:color="auto"/>
-            </w:tcBorders>
-            <w:shd w:val="clear" w:color="auto" w:fill="auto"/>
-            <w:vAlign w:val="center"/>
-            <w:hideMark/>
-          </w:tcPr>
-          <w:p>
-            <w:pPr>
-              <w:jc w:val="left"/>
-              <w:rPr>
-                <w:rFonts w:eastAsia="Times New Roman" w:cs="Segoe UI"/>
-                <w:color w:val="333333"/>
-                <w:szCs w:val="24"/>
-              </w:rPr>
-            </w:pPr>
-            <w:r>
-              <w:rPr>
-                <w:rFonts w:eastAsia="Times New Roman" w:cs="Segoe UI"/>
-                <w:color w:val="333333"/>
-                <w:szCs w:val="24"/>
-              </w:rPr>
-              <w:t>                   1</w:t>
-            </w:r>
-          </w:p>
-        </w:tc>
-        <w:tc>
-          <w:tcPr>
-            <w:tcW w:w="0" w:type="auto"/>
-            <w:tcBorders>
-              <w:top w:val="outset" w:sz="6" w:space="0" w:color="auto"/>
-              <w:left w:val="outset" w:sz="6" w:space="0" w:color="auto"/>
-              <w:bottom w:val="outset" w:sz="6" w:space="0" w:color="auto"/>
-              <w:right w:val="outset" w:sz="6" w:space="0" w:color="auto"/>
-            </w:tcBorders>
-            <w:shd w:val="clear" w:color="auto" w:fill="auto"/>
-            <w:vAlign w:val="center"/>
-            <w:hideMark/>
-          </w:tcPr>
-          <w:p>
-            <w:pPr>
-              <w:jc w:val="left"/>
-              <w:rPr>
-                <w:rFonts w:eastAsia="Times New Roman" w:cs="Segoe UI"/>
-                <w:color w:val="333333"/>
-                <w:szCs w:val="24"/>
-              </w:rPr>
-            </w:pPr>
-            <w:r>
-              <w:rPr>
-                <w:rFonts w:eastAsia="Times New Roman" w:cs="Segoe UI"/>
-                <w:color w:val="333333"/>
-                <w:szCs w:val="24"/>
-              </w:rPr>
-              <w:t>          12</w:t>
-            </w:r>
-          </w:p>
-        </w:tc>
-        <w:tc>
-          <w:tcPr>
-            <w:tcW w:w="0" w:type="auto"/>
-            <w:tcBorders>
-              <w:top w:val="outset" w:sz="6" w:space="0" w:color="auto"/>
-              <w:left w:val="outset" w:sz="6" w:space="0" w:color="auto"/>
-              <w:bottom w:val="outset" w:sz="6" w:space="0" w:color="auto"/>
-              <w:right w:val="outset" w:sz="6" w:space="0" w:color="auto"/>
-            </w:tcBorders>
-            <w:shd w:val="clear" w:color="auto" w:fill="auto"/>
-            <w:vAlign w:val="center"/>
-            <w:hideMark/>
-          </w:tcPr>
-          <w:p>
-            <w:pPr>
-              <w:jc w:val="left"/>
-              <w:rPr>
-                <w:rFonts w:eastAsia="Times New Roman" w:cs="Segoe UI"/>
-                <w:color w:val="333333"/>
-                <w:szCs w:val="24"/>
-              </w:rPr>
-            </w:pPr>
-            <w:r>
-              <w:rPr>
-                <w:rFonts w:eastAsia="Times New Roman" w:cs="Segoe UI"/>
-                <w:color w:val="333333"/>
-                <w:szCs w:val="24"/>
-              </w:rPr>
-              <w:t>                 3</w:t>
-            </w:r>
-          </w:p>
-        </w:tc>
-        <w:tc>
-          <w:tcPr>
-            <w:tcW w:w="0" w:type="auto"/>
-            <w:tcBorders>
-              <w:top w:val="outset" w:sz="6" w:space="0" w:color="auto"/>
-              <w:left w:val="outset" w:sz="6" w:space="0" w:color="auto"/>
-              <w:bottom w:val="outset" w:sz="6" w:space="0" w:color="auto"/>
-              <w:right w:val="outset" w:sz="6" w:space="0" w:color="auto"/>
-            </w:tcBorders>
-            <w:shd w:val="clear" w:color="auto" w:fill="auto"/>
-            <w:vAlign w:val="center"/>
-            <w:hideMark/>
-          </w:tcPr>
-          <w:p>
-            <w:pPr>
-              <w:jc w:val="left"/>
-              <w:rPr>
-                <w:rFonts w:eastAsia="Times New Roman" w:cs="Segoe UI"/>
-                <w:color w:val="333333"/>
-                <w:szCs w:val="24"/>
-              </w:rPr>
-            </w:pPr>
-            <w:r>
-              <w:rPr>
-                <w:rFonts w:eastAsia="Times New Roman" w:cs="Segoe UI"/>
-                <w:color w:val="333333"/>
-                <w:szCs w:val="24"/>
-              </w:rPr>
-              <w:t>          22</w:t>
-            </w:r>
-          </w:p>
-        </w:tc>
-      </w:tr>
-      <w:tr>
-        <w:trPr>
-          <w:jc w:val="center"/>
-        </w:trPr>
-        <w:tc>
-          <w:tcPr>
-            <w:tcW w:w="0" w:type="auto"/>
-            <w:tcBorders>
-              <w:top w:val="outset" w:sz="6" w:space="0" w:color="auto"/>
-              <w:left w:val="outset" w:sz="6" w:space="0" w:color="auto"/>
-              <w:bottom w:val="outset" w:sz="6" w:space="0" w:color="auto"/>
-              <w:right w:val="outset" w:sz="6" w:space="0" w:color="auto"/>
-            </w:tcBorders>
-            <w:shd w:val="clear" w:color="auto" w:fill="auto"/>
-            <w:vAlign w:val="center"/>
-            <w:hideMark/>
-          </w:tcPr>
-          <w:p>
-            <w:pPr>
-              <w:jc w:val="left"/>
-              <w:rPr>
-                <w:rFonts w:eastAsia="Times New Roman" w:cs="Segoe UI"/>
-                <w:color w:val="333333"/>
-                <w:szCs w:val="24"/>
-              </w:rPr>
-            </w:pPr>
-            <w:r>
-              <w:rPr>
-                <w:rFonts w:eastAsia="Times New Roman" w:cs="Segoe UI"/>
-                <w:color w:val="333333"/>
-                <w:szCs w:val="24"/>
-              </w:rPr>
-              <w:t>                 2</w:t>
-            </w:r>
-          </w:p>
-        </w:tc>
-        <w:tc>
-          <w:tcPr>
-            <w:tcW w:w="0" w:type="auto"/>
-            <w:tcBorders>
-              <w:top w:val="outset" w:sz="6" w:space="0" w:color="auto"/>
-              <w:left w:val="outset" w:sz="6" w:space="0" w:color="auto"/>
-              <w:bottom w:val="outset" w:sz="6" w:space="0" w:color="auto"/>
-              <w:right w:val="outset" w:sz="6" w:space="0" w:color="auto"/>
-            </w:tcBorders>
-            <w:shd w:val="clear" w:color="auto" w:fill="auto"/>
-            <w:vAlign w:val="center"/>
-            <w:hideMark/>
-          </w:tcPr>
-          <w:p>
-            <w:pPr>
-              <w:jc w:val="left"/>
-              <w:rPr>
-                <w:rFonts w:eastAsia="Times New Roman" w:cs="Segoe UI"/>
-                <w:color w:val="333333"/>
-                <w:szCs w:val="24"/>
-              </w:rPr>
-            </w:pPr>
-            <w:r>
-              <w:rPr>
-                <w:rFonts w:eastAsia="Times New Roman" w:cs="Segoe UI"/>
-                <w:color w:val="333333"/>
-                <w:szCs w:val="24"/>
-              </w:rPr>
-              <w:t>        63</w:t>
-            </w:r>
-          </w:p>
-        </w:tc>
-        <w:tc>
-          <w:tcPr>
-            <w:tcW w:w="0" w:type="auto"/>
-            <w:tcBorders>
-              <w:top w:val="outset" w:sz="6" w:space="0" w:color="auto"/>
-              <w:left w:val="outset" w:sz="6" w:space="0" w:color="auto"/>
-              <w:bottom w:val="outset" w:sz="6" w:space="0" w:color="auto"/>
-              <w:right w:val="outset" w:sz="6" w:space="0" w:color="auto"/>
-            </w:tcBorders>
-            <w:shd w:val="clear" w:color="auto" w:fill="auto"/>
-            <w:vAlign w:val="center"/>
-            <w:hideMark/>
-          </w:tcPr>
-          <w:p>
-            <w:pPr>
-              <w:jc w:val="left"/>
-              <w:rPr>
-                <w:rFonts w:eastAsia="Times New Roman" w:cs="Segoe UI"/>
-                <w:color w:val="333333"/>
-                <w:szCs w:val="24"/>
-              </w:rPr>
-            </w:pPr>
-            <w:r>
-              <w:rPr>
-                <w:rFonts w:eastAsia="Times New Roman" w:cs="Segoe UI"/>
-                <w:color w:val="333333"/>
-                <w:szCs w:val="24"/>
-              </w:rPr>
-              <w:t>                  4</w:t>
-            </w:r>
-          </w:p>
-        </w:tc>
-        <w:tc>
-          <w:tcPr>
-            <w:tcW w:w="0" w:type="auto"/>
-            <w:tcBorders>
-              <w:top w:val="outset" w:sz="6" w:space="0" w:color="auto"/>
-              <w:left w:val="outset" w:sz="6" w:space="0" w:color="auto"/>
-              <w:bottom w:val="outset" w:sz="6" w:space="0" w:color="auto"/>
-              <w:right w:val="outset" w:sz="6" w:space="0" w:color="auto"/>
-            </w:tcBorders>
-            <w:shd w:val="clear" w:color="auto" w:fill="auto"/>
-            <w:vAlign w:val="center"/>
-            <w:hideMark/>
-          </w:tcPr>
-          <w:p>
-            <w:pPr>
-              <w:jc w:val="left"/>
-              <w:rPr>
-                <w:rFonts w:eastAsia="Times New Roman" w:cs="Segoe UI"/>
-                <w:color w:val="333333"/>
-                <w:szCs w:val="24"/>
-              </w:rPr>
-            </w:pPr>
-            <w:r>
-              <w:rPr>
-                <w:rFonts w:eastAsia="Times New Roman" w:cs="Segoe UI"/>
-                <w:color w:val="333333"/>
-                <w:szCs w:val="24"/>
-              </w:rPr>
-              <w:t>           18   </w:t>
-            </w:r>
-          </w:p>
-        </w:tc>
-      </w:tr>
-    </w:tbl>
-    <w:p>
-      <w:pPr>
-        <w:jc w:val="left"/>
+        <w:pStyle w:val="ListParagraph"/>
         <w:rPr>
           <w:rFonts w:cs="Segoe UI"/>
           <w:sz w:val="26"/>
           <w:szCs w:val="26"/>
         </w:rPr>
       </w:pPr>
-      <w:bookmarkStart w:id="1" w:name="_GoBack"/>
-      <w:bookmarkEnd w:id="1"/>
     </w:p>
     <w:sectPr>
-      <w:headerReference w:type="default" r:id="rId13"/>
-      <w:footerReference w:type="default" r:id="rId14"/>
+      <w:headerReference w:type="default" r:id="rId28"/>
+      <w:footerReference w:type="default" r:id="rId29"/>
       <w:pgSz w:w="12240" w:h="15840"/>
       <w:pgMar w:top="1080" w:right="1080" w:bottom="1080" w:left="1080" w:header="568" w:footer="720" w:gutter="0"/>
       <w:cols w:space="720"/>
@@ -2758,6 +1548,36 @@
 </file>
 
 <file path=word/footer2.xml><?xml version="1.0" encoding="utf-8"?>
+<w:ftr xmlns:wpc="http://schemas.microsoft.com/office/word/2010/wordprocessingCanvas" xmlns:mc="http://schemas.openxmlformats.org/markup-compatibility/2006" xmlns:o="urn:schemas-microsoft-com:office:office" xmlns:r="http://schemas.openxmlformats.org/officeDocument/2006/relationships" xmlns:m="http://schemas.openxmlformats.org/officeDocument/2006/math" xmlns:v="urn:schemas-microsoft-com:vml" xmlns:wp14="http://schemas.microsoft.com/office/word/2010/wordprocessingDrawing" xmlns:wp="http://schemas.openxmlformats.org/drawingml/2006/wordprocessingDrawing" xmlns:w10="urn:schemas-microsoft-com:office:word" xmlns:w="http://schemas.openxmlformats.org/wordprocessingml/2006/main" xmlns:w14="http://schemas.microsoft.com/office/word/2010/wordml" xmlns:w15="http://schemas.microsoft.com/office/word/2012/wordml" xmlns:wpg="http://schemas.microsoft.com/office/word/2010/wordprocessingGroup" xmlns:wpi="http://schemas.microsoft.com/office/word/2010/wordprocessingInk" xmlns:wne="http://schemas.microsoft.com/office/word/2006/wordml" xmlns:wps="http://schemas.microsoft.com/office/word/2010/wordprocessingShape" mc:Ignorable="w14 w15 wp14">
+  <w:p>
+    <w:pPr>
+      <w:pStyle w:val="Footer"/>
+    </w:pPr>
+  </w:p>
+</w:ftr>
+</file>
+
+<file path=word/footer3.xml><?xml version="1.0" encoding="utf-8"?>
+<w:ftr xmlns:wpc="http://schemas.microsoft.com/office/word/2010/wordprocessingCanvas" xmlns:mc="http://schemas.openxmlformats.org/markup-compatibility/2006" xmlns:o="urn:schemas-microsoft-com:office:office" xmlns:r="http://schemas.openxmlformats.org/officeDocument/2006/relationships" xmlns:m="http://schemas.openxmlformats.org/officeDocument/2006/math" xmlns:v="urn:schemas-microsoft-com:vml" xmlns:wp14="http://schemas.microsoft.com/office/word/2010/wordprocessingDrawing" xmlns:wp="http://schemas.openxmlformats.org/drawingml/2006/wordprocessingDrawing" xmlns:w10="urn:schemas-microsoft-com:office:word" xmlns:w="http://schemas.openxmlformats.org/wordprocessingml/2006/main" xmlns:w14="http://schemas.microsoft.com/office/word/2010/wordml" xmlns:w15="http://schemas.microsoft.com/office/word/2012/wordml" xmlns:wpg="http://schemas.microsoft.com/office/word/2010/wordprocessingGroup" xmlns:wpi="http://schemas.microsoft.com/office/word/2010/wordprocessingInk" xmlns:wne="http://schemas.microsoft.com/office/word/2006/wordml" xmlns:wps="http://schemas.microsoft.com/office/word/2010/wordprocessingShape" mc:Ignorable="w14 w15 wp14">
+  <w:p>
+    <w:pPr>
+      <w:pStyle w:val="Footer"/>
+    </w:pPr>
+  </w:p>
+</w:ftr>
+</file>
+
+<file path=word/footer4.xml><?xml version="1.0" encoding="utf-8"?>
+<w:ftr xmlns:wpc="http://schemas.microsoft.com/office/word/2010/wordprocessingCanvas" xmlns:mc="http://schemas.openxmlformats.org/markup-compatibility/2006" xmlns:o="urn:schemas-microsoft-com:office:office" xmlns:r="http://schemas.openxmlformats.org/officeDocument/2006/relationships" xmlns:m="http://schemas.openxmlformats.org/officeDocument/2006/math" xmlns:v="urn:schemas-microsoft-com:vml" xmlns:wp14="http://schemas.microsoft.com/office/word/2010/wordprocessingDrawing" xmlns:wp="http://schemas.openxmlformats.org/drawingml/2006/wordprocessingDrawing" xmlns:w10="urn:schemas-microsoft-com:office:word" xmlns:w="http://schemas.openxmlformats.org/wordprocessingml/2006/main" xmlns:w14="http://schemas.microsoft.com/office/word/2010/wordml" xmlns:w15="http://schemas.microsoft.com/office/word/2012/wordml" xmlns:wpg="http://schemas.microsoft.com/office/word/2010/wordprocessingGroup" xmlns:wpi="http://schemas.microsoft.com/office/word/2010/wordprocessingInk" xmlns:wne="http://schemas.microsoft.com/office/word/2006/wordml" xmlns:wps="http://schemas.microsoft.com/office/word/2010/wordprocessingShape" mc:Ignorable="w14 w15 wp14">
+  <w:p>
+    <w:pPr>
+      <w:pStyle w:val="Footer"/>
+    </w:pPr>
+  </w:p>
+</w:ftr>
+</file>
+
+<file path=word/footer5.xml><?xml version="1.0" encoding="utf-8"?>
 <w:ftr xmlns:wpc="http://schemas.microsoft.com/office/word/2010/wordprocessingCanvas" xmlns:mc="http://schemas.openxmlformats.org/markup-compatibility/2006" xmlns:o="urn:schemas-microsoft-com:office:office" xmlns:r="http://schemas.openxmlformats.org/officeDocument/2006/relationships" xmlns:m="http://schemas.openxmlformats.org/officeDocument/2006/math" xmlns:v="urn:schemas-microsoft-com:vml" xmlns:wp14="http://schemas.microsoft.com/office/word/2010/wordprocessingDrawing" xmlns:wp="http://schemas.openxmlformats.org/drawingml/2006/wordprocessingDrawing" xmlns:w10="urn:schemas-microsoft-com:office:word" xmlns:w="http://schemas.openxmlformats.org/wordprocessingml/2006/main" xmlns:w14="http://schemas.microsoft.com/office/word/2010/wordml" xmlns:w15="http://schemas.microsoft.com/office/word/2012/wordml" xmlns:wpg="http://schemas.microsoft.com/office/word/2010/wordprocessingGroup" xmlns:wpi="http://schemas.microsoft.com/office/word/2010/wordprocessingInk" xmlns:wne="http://schemas.microsoft.com/office/word/2006/wordml" xmlns:wps="http://schemas.microsoft.com/office/word/2010/wordprocessingShape" mc:Ignorable="w14 w15 wp14">
   <w:tbl>
     <w:tblPr>
@@ -2805,6 +1625,7 @@
               <w:dataBinding w:prefixMappings="xmlns:ns0='http://schemas.openxmlformats.org/officeDocument/2006/extended-properties'" w:xpath="/ns0:Properties[1]/ns0:Company[1]" w:storeItemID="{6668398D-A668-4E3E-A5EB-62B293D839F1}"/>
               <w:text/>
             </w:sdtPr>
+            <w:sdtEndPr/>
             <w:sdtContent>
               <w:r>
                 <w:rPr>
@@ -2863,7 +1684,7 @@
               <w:noProof/>
               <w:color w:val="FFFFFF" w:themeColor="background1"/>
             </w:rPr>
-            <w:t>6</w:t>
+            <w:t>4</w:t>
           </w:r>
           <w:r>
             <w:rPr>
@@ -2918,12 +1739,22 @@
     <w:pPr>
       <w:pStyle w:val="Header"/>
     </w:pPr>
+  </w:p>
+</w:hdr>
+</file>
+
+<file path=word/header2.xml><?xml version="1.0" encoding="utf-8"?>
+<w:hdr xmlns:wpc="http://schemas.microsoft.com/office/word/2010/wordprocessingCanvas" xmlns:mc="http://schemas.openxmlformats.org/markup-compatibility/2006" xmlns:o="urn:schemas-microsoft-com:office:office" xmlns:r="http://schemas.openxmlformats.org/officeDocument/2006/relationships" xmlns:m="http://schemas.openxmlformats.org/officeDocument/2006/math" xmlns:v="urn:schemas-microsoft-com:vml" xmlns:wp14="http://schemas.microsoft.com/office/word/2010/wordprocessingDrawing" xmlns:wp="http://schemas.openxmlformats.org/drawingml/2006/wordprocessingDrawing" xmlns:w10="urn:schemas-microsoft-com:office:word" xmlns:w="http://schemas.openxmlformats.org/wordprocessingml/2006/main" xmlns:w14="http://schemas.microsoft.com/office/word/2010/wordml" xmlns:w15="http://schemas.microsoft.com/office/word/2012/wordml" xmlns:wpg="http://schemas.microsoft.com/office/word/2010/wordprocessingGroup" xmlns:wpi="http://schemas.microsoft.com/office/word/2010/wordprocessingInk" xmlns:wne="http://schemas.microsoft.com/office/word/2006/wordml" xmlns:wps="http://schemas.microsoft.com/office/word/2010/wordprocessingShape" mc:Ignorable="w14 w15 wp14">
+  <w:p>
+    <w:pPr>
+      <w:pStyle w:val="Header"/>
+    </w:pPr>
     <w:r>
       <w:rPr>
         <w:noProof/>
       </w:rPr>
       <w:drawing>
-        <wp:anchor distT="0" distB="0" distL="114300" distR="114300" simplePos="0" relativeHeight="251656192" behindDoc="0" locked="0" layoutInCell="1" allowOverlap="1">
+        <wp:anchor distT="0" distB="0" distL="114300" distR="114300" simplePos="0" relativeHeight="251657216" behindDoc="0" locked="0" layoutInCell="1" allowOverlap="1">
           <wp:simplePos x="0" y="0"/>
           <wp:positionH relativeFrom="column">
             <wp:posOffset>-368490</wp:posOffset>
@@ -2983,7 +1814,17 @@
 </w:hdr>
 </file>
 
-<file path=word/header2.xml><?xml version="1.0" encoding="utf-8"?>
+<file path=word/header3.xml><?xml version="1.0" encoding="utf-8"?>
+<w:hdr xmlns:wpc="http://schemas.microsoft.com/office/word/2010/wordprocessingCanvas" xmlns:mc="http://schemas.openxmlformats.org/markup-compatibility/2006" xmlns:o="urn:schemas-microsoft-com:office:office" xmlns:r="http://schemas.openxmlformats.org/officeDocument/2006/relationships" xmlns:m="http://schemas.openxmlformats.org/officeDocument/2006/math" xmlns:v="urn:schemas-microsoft-com:vml" xmlns:wp14="http://schemas.microsoft.com/office/word/2010/wordprocessingDrawing" xmlns:wp="http://schemas.openxmlformats.org/drawingml/2006/wordprocessingDrawing" xmlns:w10="urn:schemas-microsoft-com:office:word" xmlns:w="http://schemas.openxmlformats.org/wordprocessingml/2006/main" xmlns:w14="http://schemas.microsoft.com/office/word/2010/wordml" xmlns:w15="http://schemas.microsoft.com/office/word/2012/wordml" xmlns:wpg="http://schemas.microsoft.com/office/word/2010/wordprocessingGroup" xmlns:wpi="http://schemas.microsoft.com/office/word/2010/wordprocessingInk" xmlns:wne="http://schemas.microsoft.com/office/word/2006/wordml" xmlns:wps="http://schemas.microsoft.com/office/word/2010/wordprocessingShape" mc:Ignorable="w14 w15 wp14">
+  <w:p>
+    <w:pPr>
+      <w:pStyle w:val="Header"/>
+    </w:pPr>
+  </w:p>
+</w:hdr>
+</file>
+
+<file path=word/header4.xml><?xml version="1.0" encoding="utf-8"?>
 <w:hdr xmlns:wpc="http://schemas.microsoft.com/office/word/2010/wordprocessingCanvas" xmlns:mc="http://schemas.openxmlformats.org/markup-compatibility/2006" xmlns:o="urn:schemas-microsoft-com:office:office" xmlns:r="http://schemas.openxmlformats.org/officeDocument/2006/relationships" xmlns:m="http://schemas.openxmlformats.org/officeDocument/2006/math" xmlns:v="urn:schemas-microsoft-com:vml" xmlns:wp14="http://schemas.microsoft.com/office/word/2010/wordprocessingDrawing" xmlns:wp="http://schemas.openxmlformats.org/drawingml/2006/wordprocessingDrawing" xmlns:w10="urn:schemas-microsoft-com:office:word" xmlns:w="http://schemas.openxmlformats.org/wordprocessingml/2006/main" xmlns:w14="http://schemas.microsoft.com/office/word/2010/wordml" xmlns:w15="http://schemas.microsoft.com/office/word/2012/wordml" xmlns:wpg="http://schemas.microsoft.com/office/word/2010/wordprocessingGroup" xmlns:wpi="http://schemas.microsoft.com/office/word/2010/wordprocessingInk" xmlns:wne="http://schemas.microsoft.com/office/word/2006/wordml" xmlns:wps="http://schemas.microsoft.com/office/word/2010/wordprocessingShape" mc:Ignorable="w14 w15 wp14">
   <w:p>
     <w:pPr>
@@ -2994,7 +1835,7 @@
         <w:noProof/>
       </w:rPr>
       <w:drawing>
-        <wp:anchor distT="0" distB="0" distL="114300" distR="114300" simplePos="0" relativeHeight="251664384" behindDoc="0" locked="0" layoutInCell="1" allowOverlap="1">
+        <wp:anchor distT="0" distB="0" distL="114300" distR="114300" simplePos="0" relativeHeight="251660288" behindDoc="0" locked="0" layoutInCell="1" allowOverlap="1">
           <wp:simplePos x="0" y="0"/>
           <wp:positionH relativeFrom="column">
             <wp:posOffset>-368490</wp:posOffset>
@@ -3054,7 +1895,7 @@
 </w:hdr>
 </file>
 
-<file path=word/header3.xml><?xml version="1.0" encoding="utf-8"?>
+<file path=word/header5.xml><?xml version="1.0" encoding="utf-8"?>
 <w:hdr xmlns:wpc="http://schemas.microsoft.com/office/word/2010/wordprocessingCanvas" xmlns:mc="http://schemas.openxmlformats.org/markup-compatibility/2006" xmlns:o="urn:schemas-microsoft-com:office:office" xmlns:r="http://schemas.openxmlformats.org/officeDocument/2006/relationships" xmlns:m="http://schemas.openxmlformats.org/officeDocument/2006/math" xmlns:v="urn:schemas-microsoft-com:vml" xmlns:wp14="http://schemas.microsoft.com/office/word/2010/wordprocessingDrawing" xmlns:wp="http://schemas.openxmlformats.org/drawingml/2006/wordprocessingDrawing" xmlns:w10="urn:schemas-microsoft-com:office:word" xmlns:w="http://schemas.openxmlformats.org/wordprocessingml/2006/main" xmlns:w14="http://schemas.microsoft.com/office/word/2010/wordml" xmlns:w15="http://schemas.microsoft.com/office/word/2012/wordml" xmlns:wpg="http://schemas.microsoft.com/office/word/2010/wordprocessingGroup" xmlns:wpi="http://schemas.microsoft.com/office/word/2010/wordprocessingInk" xmlns:wne="http://schemas.microsoft.com/office/word/2006/wordml" xmlns:wps="http://schemas.microsoft.com/office/word/2010/wordprocessingShape" mc:Ignorable="w14 w15 wp14">
   <w:tbl>
     <w:tblPr>
@@ -3095,18 +1936,18 @@
               <w:color w:val="FFFFFF" w:themeColor="background1"/>
             </w:rPr>
           </w:pPr>
-          <w:bookmarkStart w:id="2" w:name="_Hlk494243599"/>
+          <w:bookmarkStart w:id="4" w:name="_Hlk494243599"/>
           <w:r>
             <w:rPr>
               <w:rFonts w:cs="Segoe UI"/>
               <w:b/>
               <w:color w:val="FFFFFF" w:themeColor="background1"/>
             </w:rPr>
-            <w:t>MẠng máy tính</w:t>
+            <w:t>Quản Lý Dự Án Phần Mềm</w:t>
           </w:r>
         </w:p>
       </w:tc>
-      <w:bookmarkEnd w:id="2"/>
+      <w:bookmarkEnd w:id="4"/>
       <w:tc>
         <w:tcPr>
           <w:tcW w:w="3028" w:type="pct"/>
@@ -3124,10 +1965,15 @@
           <w:r>
             <w:rPr>
               <w:rFonts w:cs="Segoe UI"/>
+              <w:b/>
+              <w:bCs/>
               <w:color w:val="000000" w:themeColor="text1"/>
+              <w:sz w:val="22"/>
             </w:rPr>
-            <w:t>Bài tập lý thuyết lần 4</w:t>
+            <w:t>Cài đặt môi trường</w:t>
           </w:r>
+          <w:bookmarkStart w:id="5" w:name="_GoBack"/>
+          <w:bookmarkEnd w:id="5"/>
         </w:p>
       </w:tc>
     </w:tr>
@@ -3611,151 +2457,115 @@
     </w:lvl>
   </w:abstractNum>
   <w:abstractNum w:abstractNumId="4">
-    <w:nsid w:val="24633605"/>
-    <w:multiLevelType w:val="multilevel"/>
-    <w:tmpl w:val="2A3CCAB6"/>
-    <w:lvl w:ilvl="0">
+    <w:nsid w:val="1A8177BC"/>
+    <w:multiLevelType w:val="hybridMultilevel"/>
+    <w:tmpl w:val="A08E15F2"/>
+    <w:lvl w:ilvl="0" w:tplc="089CADEA">
+      <w:start w:val="1"/>
+      <w:numFmt w:val="bullet"/>
+      <w:lvlText w:val="-"/>
+      <w:lvlJc w:val="left"/>
+      <w:pPr>
+        <w:ind w:left="720" w:hanging="360"/>
+      </w:pPr>
+      <w:rPr>
+        <w:rFonts w:ascii="Times New Roman" w:eastAsiaTheme="minorHAnsi" w:hAnsi="Times New Roman" w:cs="Times New Roman" w:hint="default"/>
+      </w:rPr>
+    </w:lvl>
+    <w:lvl w:ilvl="1" w:tplc="04090003" w:tentative="1">
+      <w:start w:val="1"/>
+      <w:numFmt w:val="bullet"/>
+      <w:lvlText w:val="o"/>
+      <w:lvlJc w:val="left"/>
+      <w:pPr>
+        <w:ind w:left="1440" w:hanging="360"/>
+      </w:pPr>
+      <w:rPr>
+        <w:rFonts w:ascii="Courier New" w:hAnsi="Courier New" w:cs="Courier New" w:hint="default"/>
+      </w:rPr>
+    </w:lvl>
+    <w:lvl w:ilvl="2" w:tplc="04090005" w:tentative="1">
+      <w:start w:val="1"/>
+      <w:numFmt w:val="bullet"/>
+      <w:lvlText w:val=""/>
+      <w:lvlJc w:val="left"/>
+      <w:pPr>
+        <w:ind w:left="2160" w:hanging="360"/>
+      </w:pPr>
+      <w:rPr>
+        <w:rFonts w:ascii="Wingdings" w:hAnsi="Wingdings" w:hint="default"/>
+      </w:rPr>
+    </w:lvl>
+    <w:lvl w:ilvl="3" w:tplc="04090001" w:tentative="1">
       <w:start w:val="1"/>
       <w:numFmt w:val="bullet"/>
       <w:lvlText w:val=""/>
       <w:lvlJc w:val="left"/>
       <w:pPr>
-        <w:tabs>
-          <w:tab w:val="num" w:pos="720"/>
-        </w:tabs>
-        <w:ind w:left="720" w:hanging="360"/>
+        <w:ind w:left="2880" w:hanging="360"/>
       </w:pPr>
       <w:rPr>
         <w:rFonts w:ascii="Symbol" w:hAnsi="Symbol" w:hint="default"/>
-        <w:sz w:val="20"/>
-      </w:rPr>
-    </w:lvl>
-    <w:lvl w:ilvl="1" w:tentative="1">
+      </w:rPr>
+    </w:lvl>
+    <w:lvl w:ilvl="4" w:tplc="04090003" w:tentative="1">
       <w:start w:val="1"/>
       <w:numFmt w:val="bullet"/>
       <w:lvlText w:val="o"/>
       <w:lvlJc w:val="left"/>
       <w:pPr>
-        <w:tabs>
-          <w:tab w:val="num" w:pos="1440"/>
-        </w:tabs>
-        <w:ind w:left="1440" w:hanging="360"/>
-      </w:pPr>
-      <w:rPr>
-        <w:rFonts w:ascii="Courier New" w:hAnsi="Courier New" w:hint="default"/>
-        <w:sz w:val="20"/>
-      </w:rPr>
-    </w:lvl>
-    <w:lvl w:ilvl="2" w:tentative="1">
+        <w:ind w:left="3600" w:hanging="360"/>
+      </w:pPr>
+      <w:rPr>
+        <w:rFonts w:ascii="Courier New" w:hAnsi="Courier New" w:cs="Courier New" w:hint="default"/>
+      </w:rPr>
+    </w:lvl>
+    <w:lvl w:ilvl="5" w:tplc="04090005" w:tentative="1">
       <w:start w:val="1"/>
       <w:numFmt w:val="bullet"/>
       <w:lvlText w:val=""/>
       <w:lvlJc w:val="left"/>
       <w:pPr>
-        <w:tabs>
-          <w:tab w:val="num" w:pos="2160"/>
-        </w:tabs>
-        <w:ind w:left="2160" w:hanging="360"/>
+        <w:ind w:left="4320" w:hanging="360"/>
       </w:pPr>
       <w:rPr>
         <w:rFonts w:ascii="Wingdings" w:hAnsi="Wingdings" w:hint="default"/>
-        <w:sz w:val="20"/>
-      </w:rPr>
-    </w:lvl>
-    <w:lvl w:ilvl="3" w:tentative="1">
+      </w:rPr>
+    </w:lvl>
+    <w:lvl w:ilvl="6" w:tplc="04090001" w:tentative="1">
+      <w:start w:val="1"/>
+      <w:numFmt w:val="bullet"/>
+      <w:lvlText w:val=""/>
+      <w:lvlJc w:val="left"/>
+      <w:pPr>
+        <w:ind w:left="5040" w:hanging="360"/>
+      </w:pPr>
+      <w:rPr>
+        <w:rFonts w:ascii="Symbol" w:hAnsi="Symbol" w:hint="default"/>
+      </w:rPr>
+    </w:lvl>
+    <w:lvl w:ilvl="7" w:tplc="04090003" w:tentative="1">
+      <w:start w:val="1"/>
+      <w:numFmt w:val="bullet"/>
+      <w:lvlText w:val="o"/>
+      <w:lvlJc w:val="left"/>
+      <w:pPr>
+        <w:ind w:left="5760" w:hanging="360"/>
+      </w:pPr>
+      <w:rPr>
+        <w:rFonts w:ascii="Courier New" w:hAnsi="Courier New" w:cs="Courier New" w:hint="default"/>
+      </w:rPr>
+    </w:lvl>
+    <w:lvl w:ilvl="8" w:tplc="04090005" w:tentative="1">
       <w:start w:val="1"/>
       <w:numFmt w:val="bullet"/>
       <w:lvlText w:val=""/>
       <w:lvlJc w:val="left"/>
       <w:pPr>
-        <w:tabs>
-          <w:tab w:val="num" w:pos="2880"/>
-        </w:tabs>
-        <w:ind w:left="2880" w:hanging="360"/>
+        <w:ind w:left="6480" w:hanging="360"/>
       </w:pPr>
       <w:rPr>
         <w:rFonts w:ascii="Wingdings" w:hAnsi="Wingdings" w:hint="default"/>
-        <w:sz w:val="20"/>
-      </w:rPr>
-    </w:lvl>
-    <w:lvl w:ilvl="4" w:tentative="1">
-      <w:start w:val="1"/>
-      <w:numFmt w:val="bullet"/>
-      <w:lvlText w:val=""/>
-      <w:lvlJc w:val="left"/>
-      <w:pPr>
-        <w:tabs>
-          <w:tab w:val="num" w:pos="3600"/>
-        </w:tabs>
-        <w:ind w:left="3600" w:hanging="360"/>
-      </w:pPr>
-      <w:rPr>
-        <w:rFonts w:ascii="Wingdings" w:hAnsi="Wingdings" w:hint="default"/>
-        <w:sz w:val="20"/>
-      </w:rPr>
-    </w:lvl>
-    <w:lvl w:ilvl="5" w:tentative="1">
-      <w:start w:val="1"/>
-      <w:numFmt w:val="bullet"/>
-      <w:lvlText w:val=""/>
-      <w:lvlJc w:val="left"/>
-      <w:pPr>
-        <w:tabs>
-          <w:tab w:val="num" w:pos="4320"/>
-        </w:tabs>
-        <w:ind w:left="4320" w:hanging="360"/>
-      </w:pPr>
-      <w:rPr>
-        <w:rFonts w:ascii="Wingdings" w:hAnsi="Wingdings" w:hint="default"/>
-        <w:sz w:val="20"/>
-      </w:rPr>
-    </w:lvl>
-    <w:lvl w:ilvl="6" w:tentative="1">
-      <w:start w:val="1"/>
-      <w:numFmt w:val="bullet"/>
-      <w:lvlText w:val=""/>
-      <w:lvlJc w:val="left"/>
-      <w:pPr>
-        <w:tabs>
-          <w:tab w:val="num" w:pos="5040"/>
-        </w:tabs>
-        <w:ind w:left="5040" w:hanging="360"/>
-      </w:pPr>
-      <w:rPr>
-        <w:rFonts w:ascii="Wingdings" w:hAnsi="Wingdings" w:hint="default"/>
-        <w:sz w:val="20"/>
-      </w:rPr>
-    </w:lvl>
-    <w:lvl w:ilvl="7" w:tentative="1">
-      <w:start w:val="1"/>
-      <w:numFmt w:val="bullet"/>
-      <w:lvlText w:val=""/>
-      <w:lvlJc w:val="left"/>
-      <w:pPr>
-        <w:tabs>
-          <w:tab w:val="num" w:pos="5760"/>
-        </w:tabs>
-        <w:ind w:left="5760" w:hanging="360"/>
-      </w:pPr>
-      <w:rPr>
-        <w:rFonts w:ascii="Wingdings" w:hAnsi="Wingdings" w:hint="default"/>
-        <w:sz w:val="20"/>
-      </w:rPr>
-    </w:lvl>
-    <w:lvl w:ilvl="8" w:tentative="1">
-      <w:start w:val="1"/>
-      <w:numFmt w:val="bullet"/>
-      <w:lvlText w:val=""/>
-      <w:lvlJc w:val="left"/>
-      <w:pPr>
-        <w:tabs>
-          <w:tab w:val="num" w:pos="6480"/>
-        </w:tabs>
-        <w:ind w:left="6480" w:hanging="360"/>
-      </w:pPr>
-      <w:rPr>
-        <w:rFonts w:ascii="Wingdings" w:hAnsi="Wingdings" w:hint="default"/>
-        <w:sz w:val="20"/>
       </w:rPr>
     </w:lvl>
   </w:abstractNum>
@@ -4892,155 +3702,6 @@
     </w:lvl>
   </w:abstractNum>
   <w:abstractNum w:abstractNumId="15">
-    <w:nsid w:val="54A503B2"/>
-    <w:multiLevelType w:val="multilevel"/>
-    <w:tmpl w:val="C4B60F98"/>
-    <w:lvl w:ilvl="0">
-      <w:start w:val="1"/>
-      <w:numFmt w:val="bullet"/>
-      <w:lvlText w:val=""/>
-      <w:lvlJc w:val="left"/>
-      <w:pPr>
-        <w:tabs>
-          <w:tab w:val="num" w:pos="720"/>
-        </w:tabs>
-        <w:ind w:left="720" w:hanging="360"/>
-      </w:pPr>
-      <w:rPr>
-        <w:rFonts w:ascii="Symbol" w:hAnsi="Symbol" w:hint="default"/>
-        <w:sz w:val="20"/>
-      </w:rPr>
-    </w:lvl>
-    <w:lvl w:ilvl="1" w:tentative="1">
-      <w:start w:val="1"/>
-      <w:numFmt w:val="bullet"/>
-      <w:lvlText w:val="o"/>
-      <w:lvlJc w:val="left"/>
-      <w:pPr>
-        <w:tabs>
-          <w:tab w:val="num" w:pos="1440"/>
-        </w:tabs>
-        <w:ind w:left="1440" w:hanging="360"/>
-      </w:pPr>
-      <w:rPr>
-        <w:rFonts w:ascii="Courier New" w:hAnsi="Courier New" w:hint="default"/>
-        <w:sz w:val="20"/>
-      </w:rPr>
-    </w:lvl>
-    <w:lvl w:ilvl="2" w:tentative="1">
-      <w:start w:val="1"/>
-      <w:numFmt w:val="bullet"/>
-      <w:lvlText w:val=""/>
-      <w:lvlJc w:val="left"/>
-      <w:pPr>
-        <w:tabs>
-          <w:tab w:val="num" w:pos="2160"/>
-        </w:tabs>
-        <w:ind w:left="2160" w:hanging="360"/>
-      </w:pPr>
-      <w:rPr>
-        <w:rFonts w:ascii="Wingdings" w:hAnsi="Wingdings" w:hint="default"/>
-        <w:sz w:val="20"/>
-      </w:rPr>
-    </w:lvl>
-    <w:lvl w:ilvl="3" w:tentative="1">
-      <w:start w:val="1"/>
-      <w:numFmt w:val="bullet"/>
-      <w:lvlText w:val=""/>
-      <w:lvlJc w:val="left"/>
-      <w:pPr>
-        <w:tabs>
-          <w:tab w:val="num" w:pos="2880"/>
-        </w:tabs>
-        <w:ind w:left="2880" w:hanging="360"/>
-      </w:pPr>
-      <w:rPr>
-        <w:rFonts w:ascii="Wingdings" w:hAnsi="Wingdings" w:hint="default"/>
-        <w:sz w:val="20"/>
-      </w:rPr>
-    </w:lvl>
-    <w:lvl w:ilvl="4" w:tentative="1">
-      <w:start w:val="1"/>
-      <w:numFmt w:val="bullet"/>
-      <w:lvlText w:val=""/>
-      <w:lvlJc w:val="left"/>
-      <w:pPr>
-        <w:tabs>
-          <w:tab w:val="num" w:pos="3600"/>
-        </w:tabs>
-        <w:ind w:left="3600" w:hanging="360"/>
-      </w:pPr>
-      <w:rPr>
-        <w:rFonts w:ascii="Wingdings" w:hAnsi="Wingdings" w:hint="default"/>
-        <w:sz w:val="20"/>
-      </w:rPr>
-    </w:lvl>
-    <w:lvl w:ilvl="5" w:tentative="1">
-      <w:start w:val="1"/>
-      <w:numFmt w:val="bullet"/>
-      <w:lvlText w:val=""/>
-      <w:lvlJc w:val="left"/>
-      <w:pPr>
-        <w:tabs>
-          <w:tab w:val="num" w:pos="4320"/>
-        </w:tabs>
-        <w:ind w:left="4320" w:hanging="360"/>
-      </w:pPr>
-      <w:rPr>
-        <w:rFonts w:ascii="Wingdings" w:hAnsi="Wingdings" w:hint="default"/>
-        <w:sz w:val="20"/>
-      </w:rPr>
-    </w:lvl>
-    <w:lvl w:ilvl="6" w:tentative="1">
-      <w:start w:val="1"/>
-      <w:numFmt w:val="bullet"/>
-      <w:lvlText w:val=""/>
-      <w:lvlJc w:val="left"/>
-      <w:pPr>
-        <w:tabs>
-          <w:tab w:val="num" w:pos="5040"/>
-        </w:tabs>
-        <w:ind w:left="5040" w:hanging="360"/>
-      </w:pPr>
-      <w:rPr>
-        <w:rFonts w:ascii="Wingdings" w:hAnsi="Wingdings" w:hint="default"/>
-        <w:sz w:val="20"/>
-      </w:rPr>
-    </w:lvl>
-    <w:lvl w:ilvl="7" w:tentative="1">
-      <w:start w:val="1"/>
-      <w:numFmt w:val="bullet"/>
-      <w:lvlText w:val=""/>
-      <w:lvlJc w:val="left"/>
-      <w:pPr>
-        <w:tabs>
-          <w:tab w:val="num" w:pos="5760"/>
-        </w:tabs>
-        <w:ind w:left="5760" w:hanging="360"/>
-      </w:pPr>
-      <w:rPr>
-        <w:rFonts w:ascii="Wingdings" w:hAnsi="Wingdings" w:hint="default"/>
-        <w:sz w:val="20"/>
-      </w:rPr>
-    </w:lvl>
-    <w:lvl w:ilvl="8" w:tentative="1">
-      <w:start w:val="1"/>
-      <w:numFmt w:val="bullet"/>
-      <w:lvlText w:val=""/>
-      <w:lvlJc w:val="left"/>
-      <w:pPr>
-        <w:tabs>
-          <w:tab w:val="num" w:pos="6480"/>
-        </w:tabs>
-        <w:ind w:left="6480" w:hanging="360"/>
-      </w:pPr>
-      <w:rPr>
-        <w:rFonts w:ascii="Wingdings" w:hAnsi="Wingdings" w:hint="default"/>
-        <w:sz w:val="20"/>
-      </w:rPr>
-    </w:lvl>
-  </w:abstractNum>
-  <w:abstractNum w:abstractNumId="16">
     <w:nsid w:val="54FA4A6F"/>
     <w:multiLevelType w:val="multilevel"/>
     <w:tmpl w:val="BDDAC6B2"/>
@@ -5155,7 +3816,7 @@
       </w:rPr>
     </w:lvl>
   </w:abstractNum>
-  <w:abstractNum w:abstractNumId="17">
+  <w:abstractNum w:abstractNumId="16">
     <w:nsid w:val="60BC6A78"/>
     <w:multiLevelType w:val="hybridMultilevel"/>
     <w:tmpl w:val="89282660"/>
@@ -5268,7 +3929,7 @@
       </w:rPr>
     </w:lvl>
   </w:abstractNum>
-  <w:abstractNum w:abstractNumId="18">
+  <w:abstractNum w:abstractNumId="17">
     <w:nsid w:val="61007654"/>
     <w:multiLevelType w:val="hybridMultilevel"/>
     <w:tmpl w:val="BCC0B874"/>
@@ -5380,7 +4041,7 @@
       </w:rPr>
     </w:lvl>
   </w:abstractNum>
-  <w:abstractNum w:abstractNumId="19">
+  <w:abstractNum w:abstractNumId="18">
     <w:nsid w:val="61444C39"/>
     <w:multiLevelType w:val="multilevel"/>
     <w:tmpl w:val="5ABA2120"/>
@@ -5495,7 +4156,7 @@
       </w:rPr>
     </w:lvl>
   </w:abstractNum>
-  <w:abstractNum w:abstractNumId="20">
+  <w:abstractNum w:abstractNumId="19">
     <w:nsid w:val="64FA1240"/>
     <w:multiLevelType w:val="multilevel"/>
     <w:tmpl w:val="BDDAC6B2"/>
@@ -5610,7 +4271,7 @@
       </w:rPr>
     </w:lvl>
   </w:abstractNum>
-  <w:abstractNum w:abstractNumId="21">
+  <w:abstractNum w:abstractNumId="20">
     <w:nsid w:val="738C132C"/>
     <w:multiLevelType w:val="multilevel"/>
     <w:tmpl w:val="BDDAC6B2"/>
@@ -5725,156 +4386,7 @@
       </w:rPr>
     </w:lvl>
   </w:abstractNum>
-  <w:abstractNum w:abstractNumId="22">
-    <w:nsid w:val="77B06FBC"/>
-    <w:multiLevelType w:val="multilevel"/>
-    <w:tmpl w:val="C1A45442"/>
-    <w:lvl w:ilvl="0">
-      <w:start w:val="1"/>
-      <w:numFmt w:val="bullet"/>
-      <w:lvlText w:val=""/>
-      <w:lvlJc w:val="left"/>
-      <w:pPr>
-        <w:tabs>
-          <w:tab w:val="num" w:pos="720"/>
-        </w:tabs>
-        <w:ind w:left="720" w:hanging="360"/>
-      </w:pPr>
-      <w:rPr>
-        <w:rFonts w:ascii="Symbol" w:hAnsi="Symbol" w:hint="default"/>
-        <w:sz w:val="20"/>
-      </w:rPr>
-    </w:lvl>
-    <w:lvl w:ilvl="1" w:tentative="1">
-      <w:start w:val="1"/>
-      <w:numFmt w:val="bullet"/>
-      <w:lvlText w:val="o"/>
-      <w:lvlJc w:val="left"/>
-      <w:pPr>
-        <w:tabs>
-          <w:tab w:val="num" w:pos="1440"/>
-        </w:tabs>
-        <w:ind w:left="1440" w:hanging="360"/>
-      </w:pPr>
-      <w:rPr>
-        <w:rFonts w:ascii="Courier New" w:hAnsi="Courier New" w:hint="default"/>
-        <w:sz w:val="20"/>
-      </w:rPr>
-    </w:lvl>
-    <w:lvl w:ilvl="2" w:tentative="1">
-      <w:start w:val="1"/>
-      <w:numFmt w:val="bullet"/>
-      <w:lvlText w:val=""/>
-      <w:lvlJc w:val="left"/>
-      <w:pPr>
-        <w:tabs>
-          <w:tab w:val="num" w:pos="2160"/>
-        </w:tabs>
-        <w:ind w:left="2160" w:hanging="360"/>
-      </w:pPr>
-      <w:rPr>
-        <w:rFonts w:ascii="Wingdings" w:hAnsi="Wingdings" w:hint="default"/>
-        <w:sz w:val="20"/>
-      </w:rPr>
-    </w:lvl>
-    <w:lvl w:ilvl="3" w:tentative="1">
-      <w:start w:val="1"/>
-      <w:numFmt w:val="bullet"/>
-      <w:lvlText w:val=""/>
-      <w:lvlJc w:val="left"/>
-      <w:pPr>
-        <w:tabs>
-          <w:tab w:val="num" w:pos="2880"/>
-        </w:tabs>
-        <w:ind w:left="2880" w:hanging="360"/>
-      </w:pPr>
-      <w:rPr>
-        <w:rFonts w:ascii="Wingdings" w:hAnsi="Wingdings" w:hint="default"/>
-        <w:sz w:val="20"/>
-      </w:rPr>
-    </w:lvl>
-    <w:lvl w:ilvl="4" w:tentative="1">
-      <w:start w:val="1"/>
-      <w:numFmt w:val="bullet"/>
-      <w:lvlText w:val=""/>
-      <w:lvlJc w:val="left"/>
-      <w:pPr>
-        <w:tabs>
-          <w:tab w:val="num" w:pos="3600"/>
-        </w:tabs>
-        <w:ind w:left="3600" w:hanging="360"/>
-      </w:pPr>
-      <w:rPr>
-        <w:rFonts w:ascii="Wingdings" w:hAnsi="Wingdings" w:hint="default"/>
-        <w:sz w:val="20"/>
-      </w:rPr>
-    </w:lvl>
-    <w:lvl w:ilvl="5" w:tentative="1">
-      <w:start w:val="1"/>
-      <w:numFmt w:val="bullet"/>
-      <w:lvlText w:val=""/>
-      <w:lvlJc w:val="left"/>
-      <w:pPr>
-        <w:tabs>
-          <w:tab w:val="num" w:pos="4320"/>
-        </w:tabs>
-        <w:ind w:left="4320" w:hanging="360"/>
-      </w:pPr>
-      <w:rPr>
-        <w:rFonts w:ascii="Wingdings" w:hAnsi="Wingdings" w:hint="default"/>
-        <w:sz w:val="20"/>
-      </w:rPr>
-    </w:lvl>
-    <w:lvl w:ilvl="6" w:tentative="1">
-      <w:start w:val="1"/>
-      <w:numFmt w:val="bullet"/>
-      <w:lvlText w:val=""/>
-      <w:lvlJc w:val="left"/>
-      <w:pPr>
-        <w:tabs>
-          <w:tab w:val="num" w:pos="5040"/>
-        </w:tabs>
-        <w:ind w:left="5040" w:hanging="360"/>
-      </w:pPr>
-      <w:rPr>
-        <w:rFonts w:ascii="Wingdings" w:hAnsi="Wingdings" w:hint="default"/>
-        <w:sz w:val="20"/>
-      </w:rPr>
-    </w:lvl>
-    <w:lvl w:ilvl="7" w:tentative="1">
-      <w:start w:val="1"/>
-      <w:numFmt w:val="bullet"/>
-      <w:lvlText w:val=""/>
-      <w:lvlJc w:val="left"/>
-      <w:pPr>
-        <w:tabs>
-          <w:tab w:val="num" w:pos="5760"/>
-        </w:tabs>
-        <w:ind w:left="5760" w:hanging="360"/>
-      </w:pPr>
-      <w:rPr>
-        <w:rFonts w:ascii="Wingdings" w:hAnsi="Wingdings" w:hint="default"/>
-        <w:sz w:val="20"/>
-      </w:rPr>
-    </w:lvl>
-    <w:lvl w:ilvl="8" w:tentative="1">
-      <w:start w:val="1"/>
-      <w:numFmt w:val="bullet"/>
-      <w:lvlText w:val=""/>
-      <w:lvlJc w:val="left"/>
-      <w:pPr>
-        <w:tabs>
-          <w:tab w:val="num" w:pos="6480"/>
-        </w:tabs>
-        <w:ind w:left="6480" w:hanging="360"/>
-      </w:pPr>
-      <w:rPr>
-        <w:rFonts w:ascii="Wingdings" w:hAnsi="Wingdings" w:hint="default"/>
-        <w:sz w:val="20"/>
-      </w:rPr>
-    </w:lvl>
-  </w:abstractNum>
-  <w:abstractNum w:abstractNumId="23">
+  <w:abstractNum w:abstractNumId="21">
     <w:nsid w:val="77F3769A"/>
     <w:multiLevelType w:val="hybridMultilevel"/>
     <w:tmpl w:val="7FF8D83E"/>
@@ -5988,7 +4500,7 @@
     </w:lvl>
   </w:abstractNum>
   <w:num w:numId="1">
-    <w:abstractNumId w:val="19"/>
+    <w:abstractNumId w:val="18"/>
   </w:num>
   <w:num w:numId="2">
     <w:abstractNumId w:val="6"/>
@@ -5997,7 +4509,7 @@
     <w:abstractNumId w:val="2"/>
   </w:num>
   <w:num w:numId="4">
-    <w:abstractNumId w:val="18"/>
+    <w:abstractNumId w:val="17"/>
   </w:num>
   <w:num w:numId="5">
     <w:abstractNumId w:val="13"/>
@@ -6012,10 +4524,10 @@
     <w:abstractNumId w:val="10"/>
   </w:num>
   <w:num w:numId="9">
-    <w:abstractNumId w:val="21"/>
+    <w:abstractNumId w:val="20"/>
   </w:num>
   <w:num w:numId="10">
-    <w:abstractNumId w:val="20"/>
+    <w:abstractNumId w:val="19"/>
   </w:num>
   <w:num w:numId="11">
     <w:abstractNumId w:val="1"/>
@@ -6030,10 +4542,10 @@
     <w:abstractNumId w:val="9"/>
   </w:num>
   <w:num w:numId="15">
-    <w:abstractNumId w:val="16"/>
+    <w:abstractNumId w:val="15"/>
   </w:num>
   <w:num w:numId="16">
-    <w:abstractNumId w:val="23"/>
+    <w:abstractNumId w:val="21"/>
   </w:num>
   <w:num w:numId="17">
     <w:abstractNumId w:val="3"/>
@@ -6048,16 +4560,10 @@
     <w:abstractNumId w:val="8"/>
   </w:num>
   <w:num w:numId="21">
-    <w:abstractNumId w:val="17"/>
+    <w:abstractNumId w:val="16"/>
   </w:num>
   <w:num w:numId="22">
     <w:abstractNumId w:val="4"/>
-  </w:num>
-  <w:num w:numId="23">
-    <w:abstractNumId w:val="22"/>
-  </w:num>
-  <w:num w:numId="24">
-    <w:abstractNumId w:val="15"/>
   </w:num>
   <w:numIdMacAtCleanup w:val="17"/>
 </w:numbering>
@@ -7802,22 +6308,6 @@
       </w:tcPr>
     </w:tblStylePr>
   </w:style>
-  <w:style w:type="character" w:customStyle="1" w:styleId="termtext">
-    <w:name w:val="termtext"/>
-    <w:basedOn w:val="DefaultParagraphFont"/>
-    <w:rsid w:val="002303C0"/>
-  </w:style>
-  <w:style w:type="character" w:styleId="Strong">
-    <w:name w:val="Strong"/>
-    <w:basedOn w:val="DefaultParagraphFont"/>
-    <w:uiPriority w:val="22"/>
-    <w:qFormat/>
-    <w:rsid w:val="003954BA"/>
-    <w:rPr>
-      <w:b/>
-      <w:bCs/>
-    </w:rPr>
-  </w:style>
 </w:styles>
 </file>
 
@@ -7863,12 +6353,12 @@
     <w:pitch w:val="variable"/>
     <w:sig w:usb0="E0002AFF" w:usb1="C0007841" w:usb2="00000009" w:usb3="00000000" w:csb0="000001FF" w:csb1="00000000"/>
   </w:font>
-  <w:font w:name="Symbol">
-    <w:panose1 w:val="05050102010706020507"/>
-    <w:charset w:val="02"/>
-    <w:family w:val="roman"/>
+  <w:font w:name="Calibri">
+    <w:panose1 w:val="020F0502020204030204"/>
+    <w:charset w:val="00"/>
+    <w:family w:val="swiss"/>
     <w:pitch w:val="variable"/>
-    <w:sig w:usb0="00000000" w:usb1="10000000" w:usb2="00000000" w:usb3="00000000" w:csb0="80000000" w:csb1="00000000"/>
+    <w:sig w:usb0="E10002FF" w:usb1="4000ACFF" w:usb2="00000009" w:usb3="00000000" w:csb0="0000019F" w:csb1="00000000"/>
   </w:font>
   <w:font w:name="Courier New">
     <w:panose1 w:val="02070309020205020404"/>
@@ -7884,19 +6374,19 @@
     <w:pitch w:val="variable"/>
     <w:sig w:usb0="00000000" w:usb1="10000000" w:usb2="00000000" w:usb3="00000000" w:csb0="80000000" w:csb1="00000000"/>
   </w:font>
+  <w:font w:name="Symbol">
+    <w:panose1 w:val="05050102010706020507"/>
+    <w:charset w:val="02"/>
+    <w:family w:val="roman"/>
+    <w:pitch w:val="variable"/>
+    <w:sig w:usb0="00000000" w:usb1="10000000" w:usb2="00000000" w:usb3="00000000" w:csb0="80000000" w:csb1="00000000"/>
+  </w:font>
   <w:font w:name="Segoe UI">
     <w:panose1 w:val="020B0502040204020203"/>
     <w:charset w:val="00"/>
     <w:family w:val="swiss"/>
     <w:pitch w:val="variable"/>
     <w:sig w:usb0="E10022FF" w:usb1="C000E47F" w:usb2="00000029" w:usb3="00000000" w:csb0="000001DF" w:csb1="00000000"/>
-  </w:font>
-  <w:font w:name="Calibri">
-    <w:panose1 w:val="020F0502020204030204"/>
-    <w:charset w:val="00"/>
-    <w:family w:val="swiss"/>
-    <w:pitch w:val="variable"/>
-    <w:sig w:usb0="E10002FF" w:usb1="4000ACFF" w:usb2="00000009" w:usb3="00000000" w:csb0="0000019F" w:csb1="00000000"/>
   </w:font>
   <w:font w:name="Cambria">
     <w:panose1 w:val="02040503050406030204"/>
@@ -7966,7 +6456,6 @@
     <w:rsid w:val="005D6483"/>
     <w:rsid w:val="00605ED9"/>
     <w:rsid w:val="00612B6B"/>
-    <w:rsid w:val="00637960"/>
     <w:rsid w:val="00655EE2"/>
     <w:rsid w:val="006A1048"/>
     <w:rsid w:val="006A5587"/>
@@ -7980,6 +6469,7 @@
     <w:rsid w:val="008E2F0C"/>
     <w:rsid w:val="00923546"/>
     <w:rsid w:val="009D75F2"/>
+    <w:rsid w:val="00A33F63"/>
     <w:rsid w:val="00A86B81"/>
     <w:rsid w:val="00AB315C"/>
     <w:rsid w:val="00AD67CC"/>
@@ -8800,7 +7290,7 @@
 </file>
 
 <file path=customXml/itemProps2.xml><?xml version="1.0" encoding="utf-8"?>
-<ds:datastoreItem xmlns:ds="http://schemas.openxmlformats.org/officeDocument/2006/customXml" ds:itemID="{47CCD023-012D-4656-A85F-C38C1C309383}">
+<ds:datastoreItem xmlns:ds="http://schemas.openxmlformats.org/officeDocument/2006/customXml" ds:itemID="{073CBB60-7AEA-41C7-A1BA-BB9916CCAC8A}">
   <ds:schemaRefs>
     <ds:schemaRef ds:uri="http://schemas.openxmlformats.org/officeDocument/2006/bibliography"/>
   </ds:schemaRefs>

</xml_diff>